<commit_message>
Cambios dentro de la documentacion preliminar
</commit_message>
<xml_diff>
--- a/TP GRUPO 6/Documentación/ZAP.docx
+++ b/TP GRUPO 6/Documentación/ZAP.docx
@@ -17,8 +17,6 @@
           <w:szCs w:val="24"/>
         </w:rPr>
       </w:pPr>
-      <w:bookmarkStart w:id="0" w:name="_GoBack"/>
-      <w:bookmarkEnd w:id="0"/>
       <w:r>
         <w:rPr>
           <w:rFonts w:ascii="TrebuchetMS-Bold" w:hAnsi="TrebuchetMS-Bold" w:cs="TrebuchetMS-Bold"/>
@@ -28,7 +26,29 @@
           <w:sz w:val="24"/>
           <w:szCs w:val="24"/>
         </w:rPr>
-        <w:t>Herramienta utilizada:</w:t>
+        <w:t>Herramienta utilizada</w:t>
+      </w:r>
+      <w:r>
+        <w:rPr>
+          <w:rFonts w:ascii="TrebuchetMS-Bold" w:hAnsi="TrebuchetMS-Bold" w:cs="TrebuchetMS-Bold"/>
+          <w:b/>
+          <w:bCs/>
+          <w:color w:val="6FA9DD"/>
+          <w:sz w:val="24"/>
+          <w:szCs w:val="24"/>
+        </w:rPr>
+        <w:t xml:space="preserve"> Modo Standard</w:t>
+      </w:r>
+      <w:r>
+        <w:rPr>
+          <w:rFonts w:ascii="TrebuchetMS-Bold" w:hAnsi="TrebuchetMS-Bold" w:cs="TrebuchetMS-Bold"/>
+          <w:b/>
+          <w:bCs/>
+          <w:color w:val="6FA9DD"/>
+          <w:sz w:val="24"/>
+          <w:szCs w:val="24"/>
+        </w:rPr>
+        <w:t>:</w:t>
       </w:r>
     </w:p>
     <w:p>
@@ -153,108 +173,184 @@
         <w:spacing w:after="0" w:line="240" w:lineRule="auto"/>
         <w:rPr>
           <w:rFonts w:ascii="Calibri" w:hAnsi="Calibri" w:cs="Calibri"/>
-          <w:color w:val="0B5395"/>
+          <w:color w:val="000000"/>
+          <w:sz w:val="24"/>
+          <w:szCs w:val="24"/>
+          <w:lang w:val="en-US"/>
+        </w:rPr>
+      </w:pPr>
+      <w:r>
+        <w:rPr>
+          <w:rFonts w:ascii="Calibri" w:hAnsi="Calibri" w:cs="Calibri"/>
+          <w:color w:val="000000"/>
+          <w:sz w:val="24"/>
+          <w:szCs w:val="24"/>
+          <w:lang w:val="en-US"/>
+        </w:rPr>
+        <w:t>“</w:t>
+      </w:r>
+      <w:r>
+        <w:rPr>
+          <w:rFonts w:ascii="Calibri" w:hAnsi="Calibri" w:cs="Calibri"/>
+          <w:i/>
+          <w:color w:val="000000"/>
+          <w:sz w:val="24"/>
+          <w:szCs w:val="24"/>
+          <w:lang w:val="en-US"/>
+        </w:rPr>
+        <w:t>The OWASP Zed Attack Proxy (ZAP) is an easy to use integrated penetration testing tool for finding vulnerabilities</w:t>
+      </w:r>
+      <w:r>
+        <w:rPr>
+          <w:rFonts w:ascii="Calibri" w:hAnsi="Calibri" w:cs="Calibri"/>
+          <w:i/>
+          <w:color w:val="000000"/>
+          <w:sz w:val="24"/>
+          <w:szCs w:val="24"/>
+          <w:lang w:val="en-US"/>
+        </w:rPr>
+        <w:t xml:space="preserve"> </w:t>
+      </w:r>
+      <w:r>
+        <w:rPr>
+          <w:rFonts w:ascii="Calibri" w:hAnsi="Calibri" w:cs="Calibri"/>
+          <w:i/>
+          <w:color w:val="000000"/>
+          <w:sz w:val="24"/>
+          <w:szCs w:val="24"/>
+          <w:lang w:val="en-US"/>
+        </w:rPr>
+        <w:t>in web applications. It is designed to be used by people with a wide range of security experience and as such is</w:t>
+      </w:r>
+      <w:r>
+        <w:rPr>
+          <w:rFonts w:ascii="Calibri" w:hAnsi="Calibri" w:cs="Calibri"/>
+          <w:i/>
+          <w:color w:val="000000"/>
+          <w:sz w:val="24"/>
+          <w:szCs w:val="24"/>
+          <w:lang w:val="en-US"/>
+        </w:rPr>
+        <w:t xml:space="preserve"> </w:t>
+      </w:r>
+      <w:r>
+        <w:rPr>
+          <w:rFonts w:ascii="Calibri" w:hAnsi="Calibri" w:cs="Calibri"/>
+          <w:i/>
+          <w:color w:val="000000"/>
+          <w:sz w:val="24"/>
+          <w:szCs w:val="24"/>
+          <w:lang w:val="en-US"/>
+        </w:rPr>
+        <w:t>ideal for developers and functional testers who are new to penetration testing. ZAP provides automated scanners</w:t>
+      </w:r>
+      <w:r>
+        <w:rPr>
+          <w:rFonts w:ascii="Calibri" w:hAnsi="Calibri" w:cs="Calibri"/>
+          <w:i/>
+          <w:color w:val="000000"/>
+          <w:sz w:val="24"/>
+          <w:szCs w:val="24"/>
+          <w:lang w:val="en-US"/>
+        </w:rPr>
+        <w:t xml:space="preserve"> </w:t>
+      </w:r>
+      <w:r>
+        <w:rPr>
+          <w:rFonts w:ascii="Calibri" w:hAnsi="Calibri" w:cs="Calibri"/>
+          <w:i/>
+          <w:color w:val="000000"/>
+          <w:sz w:val="24"/>
+          <w:szCs w:val="24"/>
+          <w:lang w:val="en-US"/>
+        </w:rPr>
+        <w:t>as well as a set of tools that allow you to find security vulnerabilities manually.</w:t>
+      </w:r>
+      <w:r>
+        <w:rPr>
+          <w:rFonts w:ascii="Calibri" w:hAnsi="Calibri" w:cs="Calibri"/>
+          <w:color w:val="000000"/>
+          <w:sz w:val="24"/>
+          <w:szCs w:val="24"/>
+          <w:lang w:val="en-US"/>
+        </w:rPr>
+        <w:t>”</w:t>
+      </w:r>
+    </w:p>
+    <w:p>
+      <w:pPr>
+        <w:autoSpaceDE w:val="0"/>
+        <w:autoSpaceDN w:val="0"/>
+        <w:adjustRightInd w:val="0"/>
+        <w:spacing w:after="0" w:line="240" w:lineRule="auto"/>
+        <w:rPr>
+          <w:rFonts w:ascii="Calibri" w:hAnsi="Calibri" w:cs="Calibri"/>
+          <w:color w:val="000000"/>
+          <w:sz w:val="24"/>
+          <w:szCs w:val="24"/>
+          <w:lang w:val="en-US"/>
+        </w:rPr>
+      </w:pPr>
+    </w:p>
+    <w:p>
+      <w:pPr>
+        <w:autoSpaceDE w:val="0"/>
+        <w:autoSpaceDN w:val="0"/>
+        <w:adjustRightInd w:val="0"/>
+        <w:spacing w:after="0" w:line="240" w:lineRule="auto"/>
+        <w:rPr>
+          <w:rFonts w:ascii="Calibri" w:hAnsi="Calibri" w:cs="Calibri"/>
+          <w:color w:val="FF0000"/>
           <w:sz w:val="32"/>
           <w:szCs w:val="32"/>
-          <w:lang w:val="en-US"/>
-        </w:rPr>
-      </w:pPr>
-      <w:r>
-        <w:rPr>
-          <w:rFonts w:ascii="Calibri" w:hAnsi="Calibri" w:cs="Calibri"/>
-          <w:color w:val="000000"/>
-          <w:sz w:val="24"/>
-          <w:szCs w:val="24"/>
-          <w:lang w:val="en-US"/>
-        </w:rPr>
-        <w:t>“</w:t>
-      </w:r>
-      <w:r>
-        <w:rPr>
-          <w:rFonts w:ascii="Calibri" w:hAnsi="Calibri" w:cs="Calibri"/>
-          <w:i/>
-          <w:color w:val="000000"/>
-          <w:sz w:val="24"/>
-          <w:szCs w:val="24"/>
-          <w:lang w:val="en-US"/>
-        </w:rPr>
-        <w:t>The OWASP Zed Attack Proxy (ZAP) is an easy to use integrated penetration testing tool for finding vulnerabilities</w:t>
-      </w:r>
-      <w:r>
-        <w:rPr>
-          <w:rFonts w:ascii="Calibri" w:hAnsi="Calibri" w:cs="Calibri"/>
-          <w:i/>
-          <w:color w:val="000000"/>
-          <w:sz w:val="24"/>
-          <w:szCs w:val="24"/>
-          <w:lang w:val="en-US"/>
-        </w:rPr>
-        <w:t xml:space="preserve"> </w:t>
-      </w:r>
-      <w:r>
-        <w:rPr>
-          <w:rFonts w:ascii="Calibri" w:hAnsi="Calibri" w:cs="Calibri"/>
-          <w:i/>
-          <w:color w:val="000000"/>
-          <w:sz w:val="24"/>
-          <w:szCs w:val="24"/>
-          <w:lang w:val="en-US"/>
-        </w:rPr>
-        <w:t>in web applications. It is designed to be used by people with a wide range of security experience and as such is</w:t>
-      </w:r>
-      <w:r>
-        <w:rPr>
-          <w:rFonts w:ascii="Calibri" w:hAnsi="Calibri" w:cs="Calibri"/>
-          <w:i/>
-          <w:color w:val="000000"/>
-          <w:sz w:val="24"/>
-          <w:szCs w:val="24"/>
-          <w:lang w:val="en-US"/>
-        </w:rPr>
-        <w:t xml:space="preserve"> </w:t>
-      </w:r>
-      <w:r>
-        <w:rPr>
-          <w:rFonts w:ascii="Calibri" w:hAnsi="Calibri" w:cs="Calibri"/>
-          <w:i/>
-          <w:color w:val="000000"/>
-          <w:sz w:val="24"/>
-          <w:szCs w:val="24"/>
-          <w:lang w:val="en-US"/>
-        </w:rPr>
-        <w:t>ideal for developers and functional testers who are new to penetration testing. ZAP provides automated scanners</w:t>
-      </w:r>
-      <w:r>
-        <w:rPr>
-          <w:rFonts w:ascii="Calibri" w:hAnsi="Calibri" w:cs="Calibri"/>
-          <w:i/>
-          <w:color w:val="000000"/>
-          <w:sz w:val="24"/>
-          <w:szCs w:val="24"/>
-          <w:lang w:val="en-US"/>
-        </w:rPr>
-        <w:t xml:space="preserve"> </w:t>
-      </w:r>
-      <w:r>
-        <w:rPr>
-          <w:rFonts w:ascii="Calibri" w:hAnsi="Calibri" w:cs="Calibri"/>
-          <w:i/>
-          <w:color w:val="000000"/>
-          <w:sz w:val="24"/>
-          <w:szCs w:val="24"/>
-          <w:lang w:val="en-US"/>
-        </w:rPr>
-        <w:t>as well as a set of tools that allow you to find security vulnerabilities manually.</w:t>
-      </w:r>
-      <w:r>
-        <w:rPr>
-          <w:rFonts w:ascii="Calibri" w:hAnsi="Calibri" w:cs="Calibri"/>
-          <w:color w:val="000000"/>
-          <w:sz w:val="24"/>
-          <w:szCs w:val="24"/>
-          <w:lang w:val="en-US"/>
-        </w:rPr>
-        <w:t>”</w:t>
+        </w:rPr>
+      </w:pPr>
+      <w:r>
+        <w:rPr>
+          <w:rFonts w:ascii="Calibri" w:hAnsi="Calibri" w:cs="Calibri"/>
+          <w:color w:val="FF0000"/>
+          <w:sz w:val="24"/>
+          <w:szCs w:val="24"/>
+        </w:rPr>
+        <w:t xml:space="preserve">Esta herramienta es un complemento para la seguridad de nuestro </w:t>
+      </w:r>
+      <w:r>
+        <w:rPr>
+          <w:rFonts w:ascii="Calibri" w:hAnsi="Calibri" w:cs="Calibri"/>
+          <w:color w:val="FF0000"/>
+          <w:sz w:val="24"/>
+          <w:szCs w:val="24"/>
+        </w:rPr>
+        <w:t>sitio</w:t>
+      </w:r>
+      <w:r>
+        <w:rPr>
+          <w:rFonts w:ascii="Calibri" w:hAnsi="Calibri" w:cs="Calibri"/>
+          <w:color w:val="FF0000"/>
+          <w:sz w:val="24"/>
+          <w:szCs w:val="24"/>
+        </w:rPr>
+        <w:t xml:space="preserve">, no contempla todas las vulnerabilidades o ataques cubiertos para el </w:t>
+      </w:r>
+      <w:proofErr w:type="spellStart"/>
+      <w:r>
+        <w:rPr>
+          <w:rFonts w:ascii="Calibri" w:hAnsi="Calibri" w:cs="Calibri"/>
+          <w:color w:val="FF0000"/>
+          <w:sz w:val="24"/>
+          <w:szCs w:val="24"/>
+        </w:rPr>
+        <w:t>Level</w:t>
+      </w:r>
+      <w:proofErr w:type="spellEnd"/>
+      <w:r>
+        <w:rPr>
+          <w:rFonts w:ascii="Calibri" w:hAnsi="Calibri" w:cs="Calibri"/>
+          <w:color w:val="FF0000"/>
+          <w:sz w:val="24"/>
+          <w:szCs w:val="24"/>
+        </w:rPr>
+        <w:t xml:space="preserve"> 2.</w:t>
       </w:r>
     </w:p>
     <w:p>
@@ -264,7 +360,6 @@
           <w:color w:val="0B5395"/>
           <w:sz w:val="32"/>
           <w:szCs w:val="32"/>
-          <w:lang w:val="en-US"/>
         </w:rPr>
       </w:pPr>
     </w:p>
@@ -1968,41 +2063,6 @@
         </w:rPr>
         <w:t>Web browser XSS Protection Not Enable</w:t>
       </w:r>
-      <w:r>
-        <w:rPr>
-          <w:rFonts w:ascii="Calibri" w:hAnsi="Calibri" w:cs="Calibri"/>
-          <w:b/>
-          <w:color w:val="0B5395"/>
-          <w:sz w:val="28"/>
-          <w:szCs w:val="28"/>
-          <w:lang w:val="en-US"/>
-        </w:rPr>
-        <w:t xml:space="preserve"> (13 </w:t>
-      </w:r>
-      <w:proofErr w:type="spellStart"/>
-      <w:r>
-        <w:rPr>
-          <w:rFonts w:ascii="Calibri" w:hAnsi="Calibri" w:cs="Calibri"/>
-          <w:b/>
-          <w:color w:val="0B5395"/>
-          <w:sz w:val="28"/>
-          <w:szCs w:val="28"/>
-          <w:lang w:val="en-US"/>
-        </w:rPr>
-        <w:t>errores</w:t>
-      </w:r>
-      <w:proofErr w:type="spellEnd"/>
-      <w:r>
-        <w:rPr>
-          <w:rFonts w:ascii="Calibri" w:hAnsi="Calibri" w:cs="Calibri"/>
-          <w:b/>
-          <w:color w:val="0B5395"/>
-          <w:sz w:val="28"/>
-          <w:szCs w:val="28"/>
-          <w:lang w:val="en-US"/>
-        </w:rPr>
-        <w:t>)</w:t>
-      </w:r>
     </w:p>
     <w:p>
       <w:pPr>
@@ -2406,6 +2466,629 @@
         </w:rPr>
       </w:pPr>
     </w:p>
+    <w:p>
+      <w:pPr>
+        <w:autoSpaceDE w:val="0"/>
+        <w:autoSpaceDN w:val="0"/>
+        <w:adjustRightInd w:val="0"/>
+        <w:spacing w:after="0" w:line="240" w:lineRule="auto"/>
+        <w:rPr>
+          <w:rFonts w:ascii="TrebuchetMS-Bold" w:hAnsi="TrebuchetMS-Bold" w:cs="TrebuchetMS-Bold"/>
+          <w:b/>
+          <w:bCs/>
+          <w:color w:val="6FA9DD"/>
+          <w:sz w:val="32"/>
+          <w:szCs w:val="32"/>
+        </w:rPr>
+      </w:pPr>
+      <w:r>
+        <w:rPr>
+          <w:rFonts w:ascii="TrebuchetMS-Bold" w:hAnsi="TrebuchetMS-Bold" w:cs="TrebuchetMS-Bold"/>
+          <w:b/>
+          <w:bCs/>
+          <w:color w:val="6FA9DD"/>
+          <w:sz w:val="32"/>
+          <w:szCs w:val="32"/>
+        </w:rPr>
+        <w:lastRenderedPageBreak/>
+        <w:t>ASVS para nivel 2</w:t>
+      </w:r>
+    </w:p>
+    <w:p>
+      <w:pPr>
+        <w:autoSpaceDE w:val="0"/>
+        <w:autoSpaceDN w:val="0"/>
+        <w:adjustRightInd w:val="0"/>
+        <w:spacing w:after="0" w:line="240" w:lineRule="auto"/>
+        <w:rPr>
+          <w:rFonts w:ascii="TrebuchetMS-Bold" w:hAnsi="TrebuchetMS-Bold" w:cs="TrebuchetMS-Bold"/>
+          <w:b/>
+          <w:bCs/>
+          <w:color w:val="6FA9DD"/>
+          <w:sz w:val="32"/>
+          <w:szCs w:val="32"/>
+        </w:rPr>
+      </w:pPr>
+    </w:p>
+    <w:p>
+      <w:pPr>
+        <w:rPr>
+          <w:rFonts w:ascii="Calibri" w:hAnsi="Calibri" w:cs="Calibri"/>
+          <w:color w:val="0B5395"/>
+          <w:sz w:val="24"/>
+          <w:szCs w:val="24"/>
+          <w:lang w:val="en-US"/>
+        </w:rPr>
+      </w:pPr>
+      <w:r>
+        <w:rPr>
+          <w:rFonts w:ascii="Calibri" w:hAnsi="Calibri" w:cs="Calibri"/>
+          <w:b/>
+          <w:color w:val="0B5395"/>
+          <w:sz w:val="24"/>
+          <w:szCs w:val="24"/>
+          <w:lang w:val="en-US"/>
+        </w:rPr>
+        <w:t>Architecture, design and threat modelling</w:t>
+      </w:r>
+      <w:r>
+        <w:rPr>
+          <w:rFonts w:ascii="Calibri" w:hAnsi="Calibri" w:cs="Calibri"/>
+          <w:color w:val="0B5395"/>
+          <w:sz w:val="24"/>
+          <w:szCs w:val="24"/>
+          <w:lang w:val="en-US"/>
+        </w:rPr>
+        <w:t xml:space="preserve"> (Pending)</w:t>
+      </w:r>
+    </w:p>
+    <w:p>
+      <w:pPr>
+        <w:pStyle w:val="Prrafodelista"/>
+        <w:numPr>
+          <w:ilvl w:val="0"/>
+          <w:numId w:val="5"/>
+        </w:numPr>
+        <w:rPr>
+          <w:rFonts w:ascii="Calibri" w:hAnsi="Calibri" w:cs="Calibri"/>
+          <w:color w:val="0B5395"/>
+          <w:sz w:val="24"/>
+          <w:szCs w:val="24"/>
+          <w:lang w:val="en-US"/>
+        </w:rPr>
+      </w:pPr>
+      <w:r>
+        <w:rPr>
+          <w:rFonts w:ascii="Calibri" w:hAnsi="Calibri" w:cs="Calibri"/>
+          <w:color w:val="0B5395"/>
+          <w:sz w:val="24"/>
+          <w:szCs w:val="24"/>
+          <w:lang w:val="en-US"/>
+        </w:rPr>
+        <w:t>Verify that there is no sensitive business logic, secret keys or other proprietary</w:t>
+      </w:r>
+      <w:r>
+        <w:rPr>
+          <w:rFonts w:ascii="Calibri" w:hAnsi="Calibri" w:cs="Calibri"/>
+          <w:color w:val="0B5395"/>
+          <w:sz w:val="24"/>
+          <w:szCs w:val="24"/>
+          <w:lang w:val="en-US"/>
+        </w:rPr>
+        <w:t xml:space="preserve"> </w:t>
+      </w:r>
+      <w:r>
+        <w:rPr>
+          <w:rFonts w:ascii="Calibri" w:hAnsi="Calibri" w:cs="Calibri"/>
+          <w:color w:val="0B5395"/>
+          <w:sz w:val="24"/>
+          <w:szCs w:val="24"/>
+          <w:lang w:val="en-US"/>
+        </w:rPr>
+        <w:t>information in client side code.</w:t>
+      </w:r>
+    </w:p>
+    <w:p>
+      <w:pPr>
+        <w:pStyle w:val="Prrafodelista"/>
+        <w:rPr>
+          <w:rFonts w:ascii="Calibri" w:hAnsi="Calibri" w:cs="Calibri"/>
+          <w:color w:val="0B5395"/>
+          <w:sz w:val="24"/>
+          <w:szCs w:val="24"/>
+          <w:lang w:val="en-US"/>
+        </w:rPr>
+      </w:pPr>
+    </w:p>
+    <w:p>
+      <w:pPr>
+        <w:rPr>
+          <w:rFonts w:ascii="Calibri" w:hAnsi="Calibri" w:cs="Calibri"/>
+          <w:b/>
+          <w:color w:val="0B5395"/>
+          <w:sz w:val="24"/>
+          <w:szCs w:val="24"/>
+          <w:lang w:val="en-US"/>
+        </w:rPr>
+      </w:pPr>
+      <w:r>
+        <w:rPr>
+          <w:rFonts w:ascii="Calibri" w:hAnsi="Calibri" w:cs="Calibri"/>
+          <w:b/>
+          <w:color w:val="0B5395"/>
+          <w:sz w:val="24"/>
+          <w:szCs w:val="24"/>
+          <w:lang w:val="en-US"/>
+        </w:rPr>
+        <w:t>Authentication Verification Requirements</w:t>
+      </w:r>
+    </w:p>
+    <w:p>
+      <w:pPr>
+        <w:pStyle w:val="Prrafodelista"/>
+        <w:numPr>
+          <w:ilvl w:val="0"/>
+          <w:numId w:val="5"/>
+        </w:numPr>
+        <w:rPr>
+          <w:rFonts w:ascii="Calibri" w:hAnsi="Calibri" w:cs="Calibri"/>
+          <w:color w:val="0B5395"/>
+          <w:sz w:val="24"/>
+          <w:szCs w:val="24"/>
+          <w:lang w:val="en-US"/>
+        </w:rPr>
+      </w:pPr>
+      <w:r>
+        <w:rPr>
+          <w:rFonts w:ascii="Calibri" w:hAnsi="Calibri" w:cs="Calibri"/>
+          <w:color w:val="0B5395"/>
+          <w:sz w:val="24"/>
+          <w:szCs w:val="24"/>
+          <w:lang w:val="en-US"/>
+        </w:rPr>
+        <w:t>Verify password entry fields allow, or encourage, the use of passphrases, and do not</w:t>
+      </w:r>
+      <w:r>
+        <w:rPr>
+          <w:rFonts w:ascii="Calibri" w:hAnsi="Calibri" w:cs="Calibri"/>
+          <w:color w:val="0B5395"/>
+          <w:sz w:val="24"/>
+          <w:szCs w:val="24"/>
+          <w:lang w:val="en-US"/>
+        </w:rPr>
+        <w:t xml:space="preserve"> </w:t>
+      </w:r>
+      <w:r>
+        <w:rPr>
+          <w:rFonts w:ascii="Calibri" w:hAnsi="Calibri" w:cs="Calibri"/>
+          <w:color w:val="0B5395"/>
+          <w:sz w:val="24"/>
+          <w:szCs w:val="24"/>
+          <w:lang w:val="en-US"/>
+        </w:rPr>
+        <w:t>prevent long passphrases/highly complex passwords being entered.</w:t>
+      </w:r>
+    </w:p>
+    <w:p>
+      <w:pPr>
+        <w:ind w:left="360"/>
+        <w:rPr>
+          <w:rFonts w:ascii="Calibri" w:hAnsi="Calibri" w:cs="Calibri"/>
+          <w:color w:val="0B5395"/>
+          <w:sz w:val="24"/>
+          <w:szCs w:val="24"/>
+        </w:rPr>
+      </w:pPr>
+      <w:r>
+        <w:rPr>
+          <w:rFonts w:ascii="Calibri" w:hAnsi="Calibri" w:cs="Calibri"/>
+          <w:color w:val="0B5395"/>
+          <w:sz w:val="24"/>
+          <w:szCs w:val="24"/>
+        </w:rPr>
+        <w:t xml:space="preserve">Lo </w:t>
+      </w:r>
+      <w:r>
+        <w:rPr>
+          <w:rFonts w:ascii="Calibri" w:hAnsi="Calibri" w:cs="Calibri"/>
+          <w:color w:val="0B5395"/>
+          <w:sz w:val="24"/>
+          <w:szCs w:val="24"/>
+        </w:rPr>
+        <w:tab/>
+        <w:t>que hace es tomar de cada palabra</w:t>
+      </w:r>
+      <w:r>
+        <w:rPr>
+          <w:rFonts w:ascii="Calibri" w:hAnsi="Calibri" w:cs="Calibri"/>
+          <w:color w:val="0B5395"/>
+          <w:sz w:val="24"/>
+          <w:szCs w:val="24"/>
+        </w:rPr>
+        <w:t xml:space="preserve"> el primer carácter y formarlo como clave.</w:t>
+      </w:r>
+    </w:p>
+    <w:p>
+      <w:pPr>
+        <w:ind w:left="360"/>
+        <w:rPr>
+          <w:rFonts w:ascii="Calibri" w:hAnsi="Calibri" w:cs="Calibri"/>
+          <w:color w:val="0B5395"/>
+          <w:sz w:val="24"/>
+          <w:szCs w:val="24"/>
+        </w:rPr>
+      </w:pPr>
+      <w:r>
+        <w:rPr>
+          <w:rFonts w:ascii="Calibri" w:hAnsi="Calibri" w:cs="Calibri"/>
+          <w:color w:val="0B5395"/>
+          <w:sz w:val="24"/>
+          <w:szCs w:val="24"/>
+        </w:rPr>
+        <w:t>Ejemplo “Esta es una calve” convierte a “</w:t>
+      </w:r>
+      <w:proofErr w:type="spellStart"/>
+      <w:r>
+        <w:rPr>
+          <w:rFonts w:ascii="Calibri" w:hAnsi="Calibri" w:cs="Calibri"/>
+          <w:color w:val="0B5395"/>
+          <w:sz w:val="24"/>
+          <w:szCs w:val="24"/>
+        </w:rPr>
+        <w:t>Eeuc</w:t>
+      </w:r>
+      <w:proofErr w:type="spellEnd"/>
+      <w:r>
+        <w:rPr>
+          <w:rFonts w:ascii="Calibri" w:hAnsi="Calibri" w:cs="Calibri"/>
+          <w:color w:val="0B5395"/>
+          <w:sz w:val="24"/>
+          <w:szCs w:val="24"/>
+        </w:rPr>
+        <w:t xml:space="preserve">”. </w:t>
+      </w:r>
+    </w:p>
+    <w:p>
+      <w:pPr>
+        <w:ind w:left="360"/>
+        <w:rPr>
+          <w:rFonts w:ascii="Calibri" w:hAnsi="Calibri" w:cs="Calibri"/>
+          <w:color w:val="0B5395"/>
+          <w:sz w:val="24"/>
+          <w:szCs w:val="24"/>
+          <w:u w:val="single"/>
+        </w:rPr>
+      </w:pPr>
+      <w:r>
+        <w:rPr>
+          <w:rFonts w:ascii="Calibri" w:hAnsi="Calibri" w:cs="Calibri"/>
+          <w:color w:val="0B5395"/>
+          <w:sz w:val="24"/>
+          <w:szCs w:val="24"/>
+        </w:rPr>
+        <w:t>Se puede sustituir las letras con caracteres especiales (adicional).</w:t>
+      </w:r>
+      <w:bookmarkStart w:id="0" w:name="_GoBack"/>
+      <w:bookmarkEnd w:id="0"/>
+    </w:p>
+    <w:p>
+      <w:pPr>
+        <w:ind w:left="360"/>
+        <w:rPr>
+          <w:rFonts w:ascii="Calibri" w:hAnsi="Calibri" w:cs="Calibri"/>
+          <w:b/>
+          <w:color w:val="0B5395"/>
+          <w:sz w:val="24"/>
+          <w:szCs w:val="24"/>
+        </w:rPr>
+      </w:pPr>
+      <w:r>
+        <w:rPr>
+          <w:rFonts w:ascii="Calibri" w:hAnsi="Calibri" w:cs="Calibri"/>
+          <w:b/>
+          <w:color w:val="0B5395"/>
+          <w:sz w:val="24"/>
+          <w:szCs w:val="24"/>
+        </w:rPr>
+        <w:t>Cuando creas o cambias tu Contraseña, podrías:</w:t>
+      </w:r>
+    </w:p>
+    <w:p>
+      <w:pPr>
+        <w:pStyle w:val="Prrafodelista"/>
+        <w:numPr>
+          <w:ilvl w:val="0"/>
+          <w:numId w:val="5"/>
+        </w:numPr>
+        <w:rPr>
+          <w:rFonts w:ascii="Calibri" w:hAnsi="Calibri" w:cs="Calibri"/>
+          <w:color w:val="0B5395"/>
+          <w:sz w:val="24"/>
+          <w:szCs w:val="24"/>
+        </w:rPr>
+      </w:pPr>
+      <w:r>
+        <w:rPr>
+          <w:rFonts w:ascii="Calibri" w:hAnsi="Calibri" w:cs="Calibri"/>
+          <w:color w:val="0B5395"/>
+          <w:sz w:val="24"/>
+          <w:szCs w:val="24"/>
+        </w:rPr>
+        <w:t>Agregar espacios entre las letras y palabras. Por ejemplo, en lugar de “</w:t>
+      </w:r>
+      <w:proofErr w:type="spellStart"/>
+      <w:r>
+        <w:rPr>
+          <w:rFonts w:ascii="Calibri" w:hAnsi="Calibri" w:cs="Calibri"/>
+          <w:color w:val="0B5395"/>
+          <w:sz w:val="24"/>
+          <w:szCs w:val="24"/>
+        </w:rPr>
+        <w:t>PaybookEsMaravilloso</w:t>
+      </w:r>
+      <w:proofErr w:type="spellEnd"/>
+      <w:r>
+        <w:rPr>
+          <w:rFonts w:ascii="Calibri" w:hAnsi="Calibri" w:cs="Calibri"/>
+          <w:color w:val="0B5395"/>
+          <w:sz w:val="24"/>
+          <w:szCs w:val="24"/>
+        </w:rPr>
+        <w:t>”, puede ser “</w:t>
+      </w:r>
+      <w:proofErr w:type="spellStart"/>
+      <w:r>
+        <w:rPr>
+          <w:rFonts w:ascii="Calibri" w:hAnsi="Calibri" w:cs="Calibri"/>
+          <w:color w:val="0B5395"/>
+          <w:sz w:val="24"/>
+          <w:szCs w:val="24"/>
+        </w:rPr>
+        <w:t>Paybook</w:t>
+      </w:r>
+      <w:proofErr w:type="spellEnd"/>
+      <w:r>
+        <w:rPr>
+          <w:rFonts w:ascii="Calibri" w:hAnsi="Calibri" w:cs="Calibri"/>
+          <w:color w:val="0B5395"/>
+          <w:sz w:val="24"/>
+          <w:szCs w:val="24"/>
+        </w:rPr>
+        <w:t xml:space="preserve"> es Maravilloso” o en lugar de “Contraseña”, puede ser “Con </w:t>
+      </w:r>
+      <w:proofErr w:type="spellStart"/>
+      <w:r>
+        <w:rPr>
+          <w:rFonts w:ascii="Calibri" w:hAnsi="Calibri" w:cs="Calibri"/>
+          <w:color w:val="0B5395"/>
+          <w:sz w:val="24"/>
+          <w:szCs w:val="24"/>
+        </w:rPr>
+        <w:t>tra</w:t>
+      </w:r>
+      <w:proofErr w:type="spellEnd"/>
+      <w:r>
+        <w:rPr>
+          <w:rFonts w:ascii="Calibri" w:hAnsi="Calibri" w:cs="Calibri"/>
+          <w:color w:val="0B5395"/>
+          <w:sz w:val="24"/>
+          <w:szCs w:val="24"/>
+        </w:rPr>
+        <w:t xml:space="preserve"> se ña”.</w:t>
+      </w:r>
+    </w:p>
+    <w:p>
+      <w:pPr>
+        <w:pStyle w:val="Prrafodelista"/>
+        <w:numPr>
+          <w:ilvl w:val="0"/>
+          <w:numId w:val="5"/>
+        </w:numPr>
+        <w:rPr>
+          <w:rFonts w:ascii="Calibri" w:hAnsi="Calibri" w:cs="Calibri"/>
+          <w:color w:val="0B5395"/>
+          <w:sz w:val="24"/>
+          <w:szCs w:val="24"/>
+        </w:rPr>
+      </w:pPr>
+      <w:r>
+        <w:rPr>
+          <w:rFonts w:ascii="Calibri" w:hAnsi="Calibri" w:cs="Calibri"/>
+          <w:color w:val="0B5395"/>
+          <w:sz w:val="24"/>
+          <w:szCs w:val="24"/>
+        </w:rPr>
+        <w:t>Combina letras, números y caracteres especiales</w:t>
+      </w:r>
+      <w:r>
+        <w:rPr>
+          <w:rFonts w:ascii="Calibri" w:hAnsi="Calibri" w:cs="Calibri"/>
+          <w:color w:val="0B5395"/>
+          <w:sz w:val="24"/>
+          <w:szCs w:val="24"/>
+        </w:rPr>
+        <w:t xml:space="preserve"> (no valida actualmente)</w:t>
+      </w:r>
+    </w:p>
+    <w:p>
+      <w:pPr>
+        <w:pStyle w:val="Prrafodelista"/>
+        <w:numPr>
+          <w:ilvl w:val="0"/>
+          <w:numId w:val="5"/>
+        </w:numPr>
+        <w:rPr>
+          <w:rFonts w:ascii="Calibri" w:hAnsi="Calibri" w:cs="Calibri"/>
+          <w:color w:val="0B5395"/>
+          <w:sz w:val="24"/>
+          <w:szCs w:val="24"/>
+        </w:rPr>
+      </w:pPr>
+      <w:r>
+        <w:rPr>
+          <w:rFonts w:ascii="Calibri" w:hAnsi="Calibri" w:cs="Calibri"/>
+          <w:color w:val="0B5395"/>
+          <w:sz w:val="24"/>
+          <w:szCs w:val="24"/>
+        </w:rPr>
+        <w:t>Usa mayúsculas y minúsculas</w:t>
+      </w:r>
+      <w:r>
+        <w:rPr>
+          <w:rFonts w:ascii="Calibri" w:hAnsi="Calibri" w:cs="Calibri"/>
+          <w:color w:val="0B5395"/>
+          <w:sz w:val="24"/>
+          <w:szCs w:val="24"/>
+        </w:rPr>
+        <w:t xml:space="preserve"> </w:t>
+      </w:r>
+      <w:r>
+        <w:rPr>
+          <w:rFonts w:ascii="Calibri" w:hAnsi="Calibri" w:cs="Calibri"/>
+          <w:color w:val="0B5395"/>
+          <w:sz w:val="24"/>
+          <w:szCs w:val="24"/>
+        </w:rPr>
+        <w:t>(no valida actualmente)</w:t>
+      </w:r>
+    </w:p>
+    <w:p>
+      <w:pPr>
+        <w:pStyle w:val="Prrafodelista"/>
+        <w:numPr>
+          <w:ilvl w:val="0"/>
+          <w:numId w:val="5"/>
+        </w:numPr>
+        <w:rPr>
+          <w:rFonts w:ascii="Calibri" w:hAnsi="Calibri" w:cs="Calibri"/>
+          <w:color w:val="0B5395"/>
+          <w:sz w:val="24"/>
+          <w:szCs w:val="24"/>
+        </w:rPr>
+      </w:pPr>
+      <w:r>
+        <w:rPr>
+          <w:rFonts w:ascii="Calibri" w:hAnsi="Calibri" w:cs="Calibri"/>
+          <w:color w:val="0B5395"/>
+          <w:sz w:val="24"/>
+          <w:szCs w:val="24"/>
+        </w:rPr>
+        <w:t>Procura al menos 10 caracteres, entre más caracteres sean mejor</w:t>
+      </w:r>
+      <w:r>
+        <w:rPr>
+          <w:rFonts w:ascii="Calibri" w:hAnsi="Calibri" w:cs="Calibri"/>
+          <w:color w:val="0B5395"/>
+          <w:sz w:val="24"/>
+          <w:szCs w:val="24"/>
+        </w:rPr>
+        <w:t xml:space="preserve"> </w:t>
+      </w:r>
+      <w:r>
+        <w:rPr>
+          <w:rFonts w:ascii="Calibri" w:hAnsi="Calibri" w:cs="Calibri"/>
+          <w:color w:val="0B5395"/>
+          <w:sz w:val="24"/>
+          <w:szCs w:val="24"/>
+        </w:rPr>
+        <w:t>(no valida actualmente)</w:t>
+      </w:r>
+    </w:p>
+    <w:p>
+      <w:pPr>
+        <w:pStyle w:val="Prrafodelista"/>
+        <w:rPr>
+          <w:rFonts w:ascii="Calibri" w:hAnsi="Calibri" w:cs="Calibri"/>
+          <w:b/>
+          <w:color w:val="0B5395"/>
+          <w:sz w:val="24"/>
+          <w:szCs w:val="24"/>
+        </w:rPr>
+      </w:pPr>
+    </w:p>
+    <w:p>
+      <w:pPr>
+        <w:pStyle w:val="Prrafodelista"/>
+        <w:rPr>
+          <w:rFonts w:ascii="Calibri" w:hAnsi="Calibri" w:cs="Calibri"/>
+          <w:b/>
+          <w:color w:val="0B5395"/>
+          <w:sz w:val="24"/>
+          <w:szCs w:val="24"/>
+        </w:rPr>
+      </w:pPr>
+      <w:r>
+        <w:rPr>
+          <w:rFonts w:ascii="Calibri" w:hAnsi="Calibri" w:cs="Calibri"/>
+          <w:b/>
+          <w:color w:val="0B5395"/>
+          <w:sz w:val="24"/>
+          <w:szCs w:val="24"/>
+        </w:rPr>
+        <w:t>Tu contraseña NO debería ser:</w:t>
+      </w:r>
+    </w:p>
+    <w:p>
+      <w:pPr>
+        <w:pStyle w:val="Prrafodelista"/>
+        <w:numPr>
+          <w:ilvl w:val="0"/>
+          <w:numId w:val="5"/>
+        </w:numPr>
+        <w:rPr>
+          <w:rFonts w:ascii="Calibri" w:hAnsi="Calibri" w:cs="Calibri"/>
+          <w:color w:val="0B5395"/>
+          <w:sz w:val="24"/>
+          <w:szCs w:val="24"/>
+        </w:rPr>
+      </w:pPr>
+      <w:r>
+        <w:rPr>
+          <w:rFonts w:ascii="Calibri" w:hAnsi="Calibri" w:cs="Calibri"/>
+          <w:color w:val="0B5395"/>
+          <w:sz w:val="24"/>
+          <w:szCs w:val="24"/>
+        </w:rPr>
+        <w:t xml:space="preserve">Tu </w:t>
+      </w:r>
+      <w:r>
+        <w:rPr>
+          <w:rFonts w:ascii="Calibri" w:hAnsi="Calibri" w:cs="Calibri"/>
+          <w:color w:val="0B5395"/>
+          <w:sz w:val="24"/>
+          <w:szCs w:val="24"/>
+        </w:rPr>
+        <w:t>nombre de</w:t>
+      </w:r>
+      <w:r>
+        <w:rPr>
+          <w:rFonts w:ascii="Calibri" w:hAnsi="Calibri" w:cs="Calibri"/>
+          <w:color w:val="0B5395"/>
+          <w:sz w:val="24"/>
+          <w:szCs w:val="24"/>
+        </w:rPr>
+        <w:t xml:space="preserve"> Usuario, Documento o Clave</w:t>
+      </w:r>
+      <w:r>
+        <w:rPr>
+          <w:rFonts w:ascii="Calibri" w:hAnsi="Calibri" w:cs="Calibri"/>
+          <w:color w:val="0B5395"/>
+          <w:sz w:val="24"/>
+          <w:szCs w:val="24"/>
+        </w:rPr>
+        <w:t xml:space="preserve"> (valida)</w:t>
+      </w:r>
+    </w:p>
+    <w:p>
+      <w:pPr>
+        <w:rPr>
+          <w:rFonts w:ascii="Calibri" w:hAnsi="Calibri" w:cs="Calibri"/>
+          <w:color w:val="0B5395"/>
+          <w:sz w:val="24"/>
+          <w:szCs w:val="24"/>
+        </w:rPr>
+      </w:pPr>
+    </w:p>
     <w:sectPr>
       <w:pgSz w:w="12240" w:h="15840"/>
       <w:pgMar w:top="1417" w:right="1701" w:bottom="1417" w:left="1701" w:header="708" w:footer="708" w:gutter="0"/>
@@ -2532,6 +3215,345 @@
     </w:lvl>
   </w:abstractNum>
   <w:abstractNum w:abstractNumId="1">
+    <w:nsid w:val="46F14B1E"/>
+    <w:multiLevelType w:val="hybridMultilevel"/>
+    <w:tmpl w:val="F56262A2"/>
+    <w:lvl w:ilvl="0" w:tplc="2C0A0001">
+      <w:start w:val="1"/>
+      <w:numFmt w:val="bullet"/>
+      <w:lvlText w:val=""/>
+      <w:lvlJc w:val="left"/>
+      <w:pPr>
+        <w:ind w:left="720" w:hanging="360"/>
+      </w:pPr>
+      <w:rPr>
+        <w:rFonts w:ascii="Symbol" w:hAnsi="Symbol" w:hint="default"/>
+      </w:rPr>
+    </w:lvl>
+    <w:lvl w:ilvl="1" w:tplc="2C0A0003" w:tentative="1">
+      <w:start w:val="1"/>
+      <w:numFmt w:val="bullet"/>
+      <w:lvlText w:val="o"/>
+      <w:lvlJc w:val="left"/>
+      <w:pPr>
+        <w:ind w:left="1440" w:hanging="360"/>
+      </w:pPr>
+      <w:rPr>
+        <w:rFonts w:ascii="Courier New" w:hAnsi="Courier New" w:cs="Courier New" w:hint="default"/>
+      </w:rPr>
+    </w:lvl>
+    <w:lvl w:ilvl="2" w:tplc="2C0A0005" w:tentative="1">
+      <w:start w:val="1"/>
+      <w:numFmt w:val="bullet"/>
+      <w:lvlText w:val=""/>
+      <w:lvlJc w:val="left"/>
+      <w:pPr>
+        <w:ind w:left="2160" w:hanging="360"/>
+      </w:pPr>
+      <w:rPr>
+        <w:rFonts w:ascii="Wingdings" w:hAnsi="Wingdings" w:hint="default"/>
+      </w:rPr>
+    </w:lvl>
+    <w:lvl w:ilvl="3" w:tplc="2C0A0001" w:tentative="1">
+      <w:start w:val="1"/>
+      <w:numFmt w:val="bullet"/>
+      <w:lvlText w:val=""/>
+      <w:lvlJc w:val="left"/>
+      <w:pPr>
+        <w:ind w:left="2880" w:hanging="360"/>
+      </w:pPr>
+      <w:rPr>
+        <w:rFonts w:ascii="Symbol" w:hAnsi="Symbol" w:hint="default"/>
+      </w:rPr>
+    </w:lvl>
+    <w:lvl w:ilvl="4" w:tplc="2C0A0003" w:tentative="1">
+      <w:start w:val="1"/>
+      <w:numFmt w:val="bullet"/>
+      <w:lvlText w:val="o"/>
+      <w:lvlJc w:val="left"/>
+      <w:pPr>
+        <w:ind w:left="3600" w:hanging="360"/>
+      </w:pPr>
+      <w:rPr>
+        <w:rFonts w:ascii="Courier New" w:hAnsi="Courier New" w:cs="Courier New" w:hint="default"/>
+      </w:rPr>
+    </w:lvl>
+    <w:lvl w:ilvl="5" w:tplc="2C0A0005" w:tentative="1">
+      <w:start w:val="1"/>
+      <w:numFmt w:val="bullet"/>
+      <w:lvlText w:val=""/>
+      <w:lvlJc w:val="left"/>
+      <w:pPr>
+        <w:ind w:left="4320" w:hanging="360"/>
+      </w:pPr>
+      <w:rPr>
+        <w:rFonts w:ascii="Wingdings" w:hAnsi="Wingdings" w:hint="default"/>
+      </w:rPr>
+    </w:lvl>
+    <w:lvl w:ilvl="6" w:tplc="2C0A0001" w:tentative="1">
+      <w:start w:val="1"/>
+      <w:numFmt w:val="bullet"/>
+      <w:lvlText w:val=""/>
+      <w:lvlJc w:val="left"/>
+      <w:pPr>
+        <w:ind w:left="5040" w:hanging="360"/>
+      </w:pPr>
+      <w:rPr>
+        <w:rFonts w:ascii="Symbol" w:hAnsi="Symbol" w:hint="default"/>
+      </w:rPr>
+    </w:lvl>
+    <w:lvl w:ilvl="7" w:tplc="2C0A0003" w:tentative="1">
+      <w:start w:val="1"/>
+      <w:numFmt w:val="bullet"/>
+      <w:lvlText w:val="o"/>
+      <w:lvlJc w:val="left"/>
+      <w:pPr>
+        <w:ind w:left="5760" w:hanging="360"/>
+      </w:pPr>
+      <w:rPr>
+        <w:rFonts w:ascii="Courier New" w:hAnsi="Courier New" w:cs="Courier New" w:hint="default"/>
+      </w:rPr>
+    </w:lvl>
+    <w:lvl w:ilvl="8" w:tplc="2C0A0005" w:tentative="1">
+      <w:start w:val="1"/>
+      <w:numFmt w:val="bullet"/>
+      <w:lvlText w:val=""/>
+      <w:lvlJc w:val="left"/>
+      <w:pPr>
+        <w:ind w:left="6480" w:hanging="360"/>
+      </w:pPr>
+      <w:rPr>
+        <w:rFonts w:ascii="Wingdings" w:hAnsi="Wingdings" w:hint="default"/>
+      </w:rPr>
+    </w:lvl>
+  </w:abstractNum>
+  <w:abstractNum w:abstractNumId="2">
+    <w:nsid w:val="4D004962"/>
+    <w:multiLevelType w:val="hybridMultilevel"/>
+    <w:tmpl w:val="CD84C84E"/>
+    <w:lvl w:ilvl="0" w:tplc="2C0A0001">
+      <w:start w:val="1"/>
+      <w:numFmt w:val="bullet"/>
+      <w:lvlText w:val=""/>
+      <w:lvlJc w:val="left"/>
+      <w:pPr>
+        <w:ind w:left="1440" w:hanging="360"/>
+      </w:pPr>
+      <w:rPr>
+        <w:rFonts w:ascii="Symbol" w:hAnsi="Symbol" w:hint="default"/>
+      </w:rPr>
+    </w:lvl>
+    <w:lvl w:ilvl="1" w:tplc="2C0A0003" w:tentative="1">
+      <w:start w:val="1"/>
+      <w:numFmt w:val="bullet"/>
+      <w:lvlText w:val="o"/>
+      <w:lvlJc w:val="left"/>
+      <w:pPr>
+        <w:ind w:left="2160" w:hanging="360"/>
+      </w:pPr>
+      <w:rPr>
+        <w:rFonts w:ascii="Courier New" w:hAnsi="Courier New" w:cs="Courier New" w:hint="default"/>
+      </w:rPr>
+    </w:lvl>
+    <w:lvl w:ilvl="2" w:tplc="2C0A0005" w:tentative="1">
+      <w:start w:val="1"/>
+      <w:numFmt w:val="bullet"/>
+      <w:lvlText w:val=""/>
+      <w:lvlJc w:val="left"/>
+      <w:pPr>
+        <w:ind w:left="2880" w:hanging="360"/>
+      </w:pPr>
+      <w:rPr>
+        <w:rFonts w:ascii="Wingdings" w:hAnsi="Wingdings" w:hint="default"/>
+      </w:rPr>
+    </w:lvl>
+    <w:lvl w:ilvl="3" w:tplc="2C0A0001" w:tentative="1">
+      <w:start w:val="1"/>
+      <w:numFmt w:val="bullet"/>
+      <w:lvlText w:val=""/>
+      <w:lvlJc w:val="left"/>
+      <w:pPr>
+        <w:ind w:left="3600" w:hanging="360"/>
+      </w:pPr>
+      <w:rPr>
+        <w:rFonts w:ascii="Symbol" w:hAnsi="Symbol" w:hint="default"/>
+      </w:rPr>
+    </w:lvl>
+    <w:lvl w:ilvl="4" w:tplc="2C0A0003" w:tentative="1">
+      <w:start w:val="1"/>
+      <w:numFmt w:val="bullet"/>
+      <w:lvlText w:val="o"/>
+      <w:lvlJc w:val="left"/>
+      <w:pPr>
+        <w:ind w:left="4320" w:hanging="360"/>
+      </w:pPr>
+      <w:rPr>
+        <w:rFonts w:ascii="Courier New" w:hAnsi="Courier New" w:cs="Courier New" w:hint="default"/>
+      </w:rPr>
+    </w:lvl>
+    <w:lvl w:ilvl="5" w:tplc="2C0A0005" w:tentative="1">
+      <w:start w:val="1"/>
+      <w:numFmt w:val="bullet"/>
+      <w:lvlText w:val=""/>
+      <w:lvlJc w:val="left"/>
+      <w:pPr>
+        <w:ind w:left="5040" w:hanging="360"/>
+      </w:pPr>
+      <w:rPr>
+        <w:rFonts w:ascii="Wingdings" w:hAnsi="Wingdings" w:hint="default"/>
+      </w:rPr>
+    </w:lvl>
+    <w:lvl w:ilvl="6" w:tplc="2C0A0001" w:tentative="1">
+      <w:start w:val="1"/>
+      <w:numFmt w:val="bullet"/>
+      <w:lvlText w:val=""/>
+      <w:lvlJc w:val="left"/>
+      <w:pPr>
+        <w:ind w:left="5760" w:hanging="360"/>
+      </w:pPr>
+      <w:rPr>
+        <w:rFonts w:ascii="Symbol" w:hAnsi="Symbol" w:hint="default"/>
+      </w:rPr>
+    </w:lvl>
+    <w:lvl w:ilvl="7" w:tplc="2C0A0003" w:tentative="1">
+      <w:start w:val="1"/>
+      <w:numFmt w:val="bullet"/>
+      <w:lvlText w:val="o"/>
+      <w:lvlJc w:val="left"/>
+      <w:pPr>
+        <w:ind w:left="6480" w:hanging="360"/>
+      </w:pPr>
+      <w:rPr>
+        <w:rFonts w:ascii="Courier New" w:hAnsi="Courier New" w:cs="Courier New" w:hint="default"/>
+      </w:rPr>
+    </w:lvl>
+    <w:lvl w:ilvl="8" w:tplc="2C0A0005" w:tentative="1">
+      <w:start w:val="1"/>
+      <w:numFmt w:val="bullet"/>
+      <w:lvlText w:val=""/>
+      <w:lvlJc w:val="left"/>
+      <w:pPr>
+        <w:ind w:left="7200" w:hanging="360"/>
+      </w:pPr>
+      <w:rPr>
+        <w:rFonts w:ascii="Wingdings" w:hAnsi="Wingdings" w:hint="default"/>
+      </w:rPr>
+    </w:lvl>
+  </w:abstractNum>
+  <w:abstractNum w:abstractNumId="3">
+    <w:nsid w:val="6133370E"/>
+    <w:multiLevelType w:val="hybridMultilevel"/>
+    <w:tmpl w:val="BAB40C88"/>
+    <w:lvl w:ilvl="0" w:tplc="2C0A0001">
+      <w:start w:val="1"/>
+      <w:numFmt w:val="bullet"/>
+      <w:lvlText w:val=""/>
+      <w:lvlJc w:val="left"/>
+      <w:pPr>
+        <w:ind w:left="720" w:hanging="360"/>
+      </w:pPr>
+      <w:rPr>
+        <w:rFonts w:ascii="Symbol" w:hAnsi="Symbol" w:hint="default"/>
+      </w:rPr>
+    </w:lvl>
+    <w:lvl w:ilvl="1" w:tplc="2C0A0003" w:tentative="1">
+      <w:start w:val="1"/>
+      <w:numFmt w:val="bullet"/>
+      <w:lvlText w:val="o"/>
+      <w:lvlJc w:val="left"/>
+      <w:pPr>
+        <w:ind w:left="1440" w:hanging="360"/>
+      </w:pPr>
+      <w:rPr>
+        <w:rFonts w:ascii="Courier New" w:hAnsi="Courier New" w:cs="Courier New" w:hint="default"/>
+      </w:rPr>
+    </w:lvl>
+    <w:lvl w:ilvl="2" w:tplc="2C0A0005" w:tentative="1">
+      <w:start w:val="1"/>
+      <w:numFmt w:val="bullet"/>
+      <w:lvlText w:val=""/>
+      <w:lvlJc w:val="left"/>
+      <w:pPr>
+        <w:ind w:left="2160" w:hanging="360"/>
+      </w:pPr>
+      <w:rPr>
+        <w:rFonts w:ascii="Wingdings" w:hAnsi="Wingdings" w:hint="default"/>
+      </w:rPr>
+    </w:lvl>
+    <w:lvl w:ilvl="3" w:tplc="2C0A0001" w:tentative="1">
+      <w:start w:val="1"/>
+      <w:numFmt w:val="bullet"/>
+      <w:lvlText w:val=""/>
+      <w:lvlJc w:val="left"/>
+      <w:pPr>
+        <w:ind w:left="2880" w:hanging="360"/>
+      </w:pPr>
+      <w:rPr>
+        <w:rFonts w:ascii="Symbol" w:hAnsi="Symbol" w:hint="default"/>
+      </w:rPr>
+    </w:lvl>
+    <w:lvl w:ilvl="4" w:tplc="2C0A0003" w:tentative="1">
+      <w:start w:val="1"/>
+      <w:numFmt w:val="bullet"/>
+      <w:lvlText w:val="o"/>
+      <w:lvlJc w:val="left"/>
+      <w:pPr>
+        <w:ind w:left="3600" w:hanging="360"/>
+      </w:pPr>
+      <w:rPr>
+        <w:rFonts w:ascii="Courier New" w:hAnsi="Courier New" w:cs="Courier New" w:hint="default"/>
+      </w:rPr>
+    </w:lvl>
+    <w:lvl w:ilvl="5" w:tplc="2C0A0005" w:tentative="1">
+      <w:start w:val="1"/>
+      <w:numFmt w:val="bullet"/>
+      <w:lvlText w:val=""/>
+      <w:lvlJc w:val="left"/>
+      <w:pPr>
+        <w:ind w:left="4320" w:hanging="360"/>
+      </w:pPr>
+      <w:rPr>
+        <w:rFonts w:ascii="Wingdings" w:hAnsi="Wingdings" w:hint="default"/>
+      </w:rPr>
+    </w:lvl>
+    <w:lvl w:ilvl="6" w:tplc="2C0A0001" w:tentative="1">
+      <w:start w:val="1"/>
+      <w:numFmt w:val="bullet"/>
+      <w:lvlText w:val=""/>
+      <w:lvlJc w:val="left"/>
+      <w:pPr>
+        <w:ind w:left="5040" w:hanging="360"/>
+      </w:pPr>
+      <w:rPr>
+        <w:rFonts w:ascii="Symbol" w:hAnsi="Symbol" w:hint="default"/>
+      </w:rPr>
+    </w:lvl>
+    <w:lvl w:ilvl="7" w:tplc="2C0A0003" w:tentative="1">
+      <w:start w:val="1"/>
+      <w:numFmt w:val="bullet"/>
+      <w:lvlText w:val="o"/>
+      <w:lvlJc w:val="left"/>
+      <w:pPr>
+        <w:ind w:left="5760" w:hanging="360"/>
+      </w:pPr>
+      <w:rPr>
+        <w:rFonts w:ascii="Courier New" w:hAnsi="Courier New" w:cs="Courier New" w:hint="default"/>
+      </w:rPr>
+    </w:lvl>
+    <w:lvl w:ilvl="8" w:tplc="2C0A0005" w:tentative="1">
+      <w:start w:val="1"/>
+      <w:numFmt w:val="bullet"/>
+      <w:lvlText w:val=""/>
+      <w:lvlJc w:val="left"/>
+      <w:pPr>
+        <w:ind w:left="6480" w:hanging="360"/>
+      </w:pPr>
+      <w:rPr>
+        <w:rFonts w:ascii="Wingdings" w:hAnsi="Wingdings" w:hint="default"/>
+      </w:rPr>
+    </w:lvl>
+  </w:abstractNum>
+  <w:abstractNum w:abstractNumId="4">
     <w:nsid w:val="7A0D137A"/>
     <w:multiLevelType w:val="hybridMultilevel"/>
     <w:tmpl w:val="76E0E574"/>
@@ -2645,10 +3667,19 @@
     </w:lvl>
   </w:abstractNum>
   <w:num w:numId="1">
-    <w:abstractNumId w:val="1"/>
+    <w:abstractNumId w:val="4"/>
   </w:num>
   <w:num w:numId="2">
     <w:abstractNumId w:val="0"/>
+  </w:num>
+  <w:num w:numId="3">
+    <w:abstractNumId w:val="1"/>
+  </w:num>
+  <w:num w:numId="4">
+    <w:abstractNumId w:val="2"/>
+  </w:num>
+  <w:num w:numId="5">
+    <w:abstractNumId w:val="3"/>
   </w:num>
 </w:numbering>
 </file>

</xml_diff>

<commit_message>
Actualizacion con más ajustes
</commit_message>
<xml_diff>
--- a/TP GRUPO 6/Documentación/ZAP.docx
+++ b/TP GRUPO 6/Documentación/ZAP.docx
@@ -2479,6 +2479,7 @@
           <w:color w:val="6FA9DD"/>
           <w:sz w:val="32"/>
           <w:szCs w:val="32"/>
+          <w:lang w:val="en-US"/>
         </w:rPr>
       </w:pPr>
       <w:r>
@@ -2489,9 +2490,60 @@
           <w:color w:val="6FA9DD"/>
           <w:sz w:val="32"/>
           <w:szCs w:val="32"/>
+          <w:lang w:val="en-US"/>
         </w:rPr>
         <w:lastRenderedPageBreak/>
-        <w:t>ASVS para nivel 2</w:t>
+        <w:t>ASVS</w:t>
+      </w:r>
+      <w:r>
+        <w:rPr>
+          <w:rFonts w:ascii="TrebuchetMS-Bold" w:hAnsi="TrebuchetMS-Bold" w:cs="TrebuchetMS-Bold"/>
+          <w:b/>
+          <w:bCs/>
+          <w:color w:val="6FA9DD"/>
+          <w:sz w:val="32"/>
+          <w:szCs w:val="32"/>
+          <w:lang w:val="en-US"/>
+        </w:rPr>
+        <w:t>-3.0</w:t>
+      </w:r>
+      <w:r>
+        <w:rPr>
+          <w:rFonts w:ascii="TrebuchetMS-Bold" w:hAnsi="TrebuchetMS-Bold" w:cs="TrebuchetMS-Bold"/>
+          <w:b/>
+          <w:bCs/>
+          <w:color w:val="6FA9DD"/>
+          <w:sz w:val="32"/>
+          <w:szCs w:val="32"/>
+          <w:lang w:val="en-US"/>
+        </w:rPr>
+        <w:t xml:space="preserve"> para </w:t>
+      </w:r>
+      <w:proofErr w:type="spellStart"/>
+      <w:r>
+        <w:rPr>
+          <w:rFonts w:ascii="TrebuchetMS-Bold" w:hAnsi="TrebuchetMS-Bold" w:cs="TrebuchetMS-Bold"/>
+          <w:b/>
+          <w:bCs/>
+          <w:color w:val="6FA9DD"/>
+          <w:sz w:val="32"/>
+          <w:szCs w:val="32"/>
+          <w:lang w:val="en-US"/>
+        </w:rPr>
+        <w:t>nivel</w:t>
+      </w:r>
+      <w:proofErr w:type="spellEnd"/>
+      <w:r>
+        <w:rPr>
+          <w:rFonts w:ascii="TrebuchetMS-Bold" w:hAnsi="TrebuchetMS-Bold" w:cs="TrebuchetMS-Bold"/>
+          <w:b/>
+          <w:bCs/>
+          <w:color w:val="6FA9DD"/>
+          <w:sz w:val="32"/>
+          <w:szCs w:val="32"/>
+          <w:lang w:val="en-US"/>
+        </w:rPr>
+        <w:t xml:space="preserve"> 2</w:t>
       </w:r>
     </w:p>
     <w:p>
@@ -2507,39 +2559,31 @@
           <w:color w:val="6FA9DD"/>
           <w:sz w:val="32"/>
           <w:szCs w:val="32"/>
-        </w:rPr>
-      </w:pPr>
-    </w:p>
-    <w:p>
-      <w:pPr>
-        <w:rPr>
-          <w:rFonts w:ascii="Calibri" w:hAnsi="Calibri" w:cs="Calibri"/>
-          <w:color w:val="0B5395"/>
-          <w:sz w:val="24"/>
-          <w:szCs w:val="24"/>
-          <w:lang w:val="en-US"/>
-        </w:rPr>
-      </w:pPr>
-      <w:r>
-        <w:rPr>
-          <w:rFonts w:ascii="Calibri" w:hAnsi="Calibri" w:cs="Calibri"/>
-          <w:b/>
-          <w:color w:val="0B5395"/>
-          <w:sz w:val="24"/>
-          <w:szCs w:val="24"/>
-          <w:lang w:val="en-US"/>
-        </w:rPr>
-        <w:t>Architecture, design and threat modelling</w:t>
-      </w:r>
-      <w:r>
-        <w:rPr>
-          <w:rFonts w:ascii="Calibri" w:hAnsi="Calibri" w:cs="Calibri"/>
-          <w:color w:val="0B5395"/>
-          <w:sz w:val="24"/>
-          <w:szCs w:val="24"/>
-          <w:lang w:val="en-US"/>
-        </w:rPr>
-        <w:t xml:space="preserve"> (Pending)</w:t>
+          <w:lang w:val="en-US"/>
+        </w:rPr>
+      </w:pPr>
+    </w:p>
+    <w:p>
+      <w:pPr>
+        <w:rPr>
+          <w:rFonts w:ascii="Calibri" w:hAnsi="Calibri" w:cs="Calibri"/>
+          <w:b/>
+          <w:color w:val="0B5395"/>
+          <w:sz w:val="24"/>
+          <w:szCs w:val="24"/>
+          <w:lang w:val="en-US"/>
+        </w:rPr>
+      </w:pPr>
+      <w:r>
+        <w:rPr>
+          <w:rFonts w:ascii="Calibri" w:hAnsi="Calibri" w:cs="Calibri"/>
+          <w:b/>
+          <w:color w:val="0B5395"/>
+          <w:sz w:val="24"/>
+          <w:szCs w:val="24"/>
+          <w:lang w:val="en-US"/>
+        </w:rPr>
+        <w:t>Authentication Verification Requirements</w:t>
       </w:r>
     </w:p>
     <w:p>
@@ -2565,7 +2609,7 @@
           <w:szCs w:val="24"/>
           <w:lang w:val="en-US"/>
         </w:rPr>
-        <w:t>Verify that there is no sensitive business logic, secret keys or other proprietary</w:t>
+        <w:t>Verify password entry fields allow, or encourage, the use of passphrases, and do not</w:t>
       </w:r>
       <w:r>
         <w:rPr>
@@ -2585,42 +2629,157 @@
           <w:szCs w:val="24"/>
           <w:lang w:val="en-US"/>
         </w:rPr>
-        <w:t>information in client side code.</w:t>
-      </w:r>
-    </w:p>
-    <w:p>
-      <w:pPr>
-        <w:pStyle w:val="Prrafodelista"/>
-        <w:rPr>
-          <w:rFonts w:ascii="Calibri" w:hAnsi="Calibri" w:cs="Calibri"/>
-          <w:color w:val="0B5395"/>
-          <w:sz w:val="24"/>
-          <w:szCs w:val="24"/>
-          <w:lang w:val="en-US"/>
-        </w:rPr>
-      </w:pPr>
-    </w:p>
-    <w:p>
-      <w:pPr>
-        <w:rPr>
-          <w:rFonts w:ascii="Calibri" w:hAnsi="Calibri" w:cs="Calibri"/>
-          <w:b/>
-          <w:color w:val="0B5395"/>
-          <w:sz w:val="24"/>
-          <w:szCs w:val="24"/>
-          <w:lang w:val="en-US"/>
-        </w:rPr>
-      </w:pPr>
-      <w:r>
-        <w:rPr>
-          <w:rFonts w:ascii="Calibri" w:hAnsi="Calibri" w:cs="Calibri"/>
-          <w:b/>
-          <w:color w:val="0B5395"/>
-          <w:sz w:val="24"/>
-          <w:szCs w:val="24"/>
-          <w:lang w:val="en-US"/>
-        </w:rPr>
-        <w:t>Authentication Verification Requirements</w:t>
+        <w:t>prevent long passphrases/highly complex passwords being entered.</w:t>
+      </w:r>
+    </w:p>
+    <w:p>
+      <w:pPr>
+        <w:ind w:left="360"/>
+        <w:rPr>
+          <w:rFonts w:ascii="Calibri" w:hAnsi="Calibri" w:cs="Calibri"/>
+          <w:color w:val="0B5395"/>
+          <w:sz w:val="24"/>
+          <w:szCs w:val="24"/>
+        </w:rPr>
+      </w:pPr>
+      <w:r>
+        <w:rPr>
+          <w:rFonts w:ascii="Calibri" w:hAnsi="Calibri" w:cs="Calibri"/>
+          <w:color w:val="0B5395"/>
+          <w:sz w:val="24"/>
+          <w:szCs w:val="24"/>
+        </w:rPr>
+        <w:t xml:space="preserve">Lo </w:t>
+      </w:r>
+      <w:r>
+        <w:rPr>
+          <w:rFonts w:ascii="Calibri" w:hAnsi="Calibri" w:cs="Calibri"/>
+          <w:color w:val="0B5395"/>
+          <w:sz w:val="24"/>
+          <w:szCs w:val="24"/>
+        </w:rPr>
+        <w:tab/>
+        <w:t>que hace es tomar de cada palabra</w:t>
+      </w:r>
+      <w:r>
+        <w:rPr>
+          <w:rFonts w:ascii="Calibri" w:hAnsi="Calibri" w:cs="Calibri"/>
+          <w:color w:val="0B5395"/>
+          <w:sz w:val="24"/>
+          <w:szCs w:val="24"/>
+        </w:rPr>
+        <w:t xml:space="preserve"> el primer carácter y formarlo como </w:t>
+      </w:r>
+      <w:proofErr w:type="spellStart"/>
+      <w:r>
+        <w:rPr>
+          <w:rFonts w:ascii="Calibri" w:hAnsi="Calibri" w:cs="Calibri"/>
+          <w:color w:val="0B5395"/>
+          <w:sz w:val="24"/>
+          <w:szCs w:val="24"/>
+        </w:rPr>
+        <w:t>clave.Ejemplo</w:t>
+      </w:r>
+      <w:proofErr w:type="spellEnd"/>
+      <w:r>
+        <w:rPr>
+          <w:rFonts w:ascii="Calibri" w:hAnsi="Calibri" w:cs="Calibri"/>
+          <w:color w:val="0B5395"/>
+          <w:sz w:val="24"/>
+          <w:szCs w:val="24"/>
+        </w:rPr>
+        <w:t xml:space="preserve"> “</w:t>
+      </w:r>
+      <w:r>
+        <w:rPr>
+          <w:rFonts w:ascii="Calibri" w:hAnsi="Calibri" w:cs="Calibri"/>
+          <w:color w:val="0B5395"/>
+          <w:sz w:val="24"/>
+          <w:szCs w:val="24"/>
+        </w:rPr>
+        <w:t xml:space="preserve">Materia de seguridad en </w:t>
+      </w:r>
+      <w:proofErr w:type="spellStart"/>
+      <w:r>
+        <w:rPr>
+          <w:rFonts w:ascii="Calibri" w:hAnsi="Calibri" w:cs="Calibri"/>
+          <w:color w:val="0B5395"/>
+          <w:sz w:val="24"/>
+          <w:szCs w:val="24"/>
+        </w:rPr>
+        <w:t>informatica</w:t>
+      </w:r>
+      <w:proofErr w:type="spellEnd"/>
+      <w:r>
+        <w:rPr>
+          <w:rFonts w:ascii="Calibri" w:hAnsi="Calibri" w:cs="Calibri"/>
+          <w:color w:val="0B5395"/>
+          <w:sz w:val="24"/>
+          <w:szCs w:val="24"/>
+        </w:rPr>
+        <w:t>” convierte a “</w:t>
+      </w:r>
+      <w:proofErr w:type="spellStart"/>
+      <w:r>
+        <w:rPr>
+          <w:rFonts w:ascii="Calibri" w:hAnsi="Calibri" w:cs="Calibri"/>
+          <w:color w:val="0B5395"/>
+          <w:sz w:val="24"/>
+          <w:szCs w:val="24"/>
+        </w:rPr>
+        <w:t>Mdsei</w:t>
+      </w:r>
+      <w:proofErr w:type="spellEnd"/>
+      <w:r>
+        <w:rPr>
+          <w:rFonts w:ascii="Calibri" w:hAnsi="Calibri" w:cs="Calibri"/>
+          <w:color w:val="0B5395"/>
+          <w:sz w:val="24"/>
+          <w:szCs w:val="24"/>
+        </w:rPr>
+        <w:t xml:space="preserve">”. </w:t>
+      </w:r>
+    </w:p>
+    <w:p>
+      <w:pPr>
+        <w:ind w:left="360"/>
+        <w:rPr>
+          <w:rFonts w:ascii="Calibri" w:hAnsi="Calibri" w:cs="Calibri"/>
+          <w:color w:val="0B5395"/>
+          <w:sz w:val="24"/>
+          <w:szCs w:val="24"/>
+        </w:rPr>
+      </w:pPr>
+      <w:r>
+        <w:rPr>
+          <w:rFonts w:ascii="Calibri" w:hAnsi="Calibri" w:cs="Calibri"/>
+          <w:color w:val="0B5395"/>
+          <w:sz w:val="24"/>
+          <w:szCs w:val="24"/>
+        </w:rPr>
+        <w:t>Se puede sustituir las letras con caracteres especiales (adicional).</w:t>
+      </w:r>
+    </w:p>
+    <w:p>
+      <w:pPr>
+        <w:ind w:left="360"/>
+        <w:rPr>
+          <w:rFonts w:ascii="Calibri" w:hAnsi="Calibri" w:cs="Calibri"/>
+          <w:b/>
+          <w:color w:val="0B5395"/>
+          <w:sz w:val="24"/>
+          <w:szCs w:val="24"/>
+        </w:rPr>
+      </w:pPr>
+      <w:r>
+        <w:rPr>
+          <w:rFonts w:ascii="Calibri" w:hAnsi="Calibri" w:cs="Calibri"/>
+          <w:b/>
+          <w:color w:val="0B5395"/>
+          <w:sz w:val="24"/>
+          <w:szCs w:val="24"/>
+        </w:rPr>
+        <w:t>Cuando creas o cambias tu Contraseña, podrías:</w:t>
       </w:r>
     </w:p>
     <w:p>
@@ -2635,162 +2794,85 @@
           <w:color w:val="0B5395"/>
           <w:sz w:val="24"/>
           <w:szCs w:val="24"/>
-          <w:lang w:val="en-US"/>
-        </w:rPr>
-      </w:pPr>
-      <w:r>
-        <w:rPr>
-          <w:rFonts w:ascii="Calibri" w:hAnsi="Calibri" w:cs="Calibri"/>
-          <w:color w:val="0B5395"/>
-          <w:sz w:val="24"/>
-          <w:szCs w:val="24"/>
-          <w:lang w:val="en-US"/>
-        </w:rPr>
-        <w:t>Verify password entry fields allow, or encourage, the use of passphrases, and do not</w:t>
-      </w:r>
-      <w:r>
-        <w:rPr>
-          <w:rFonts w:ascii="Calibri" w:hAnsi="Calibri" w:cs="Calibri"/>
-          <w:color w:val="0B5395"/>
-          <w:sz w:val="24"/>
-          <w:szCs w:val="24"/>
-          <w:lang w:val="en-US"/>
+        </w:rPr>
+      </w:pPr>
+      <w:r>
+        <w:rPr>
+          <w:rFonts w:ascii="Calibri" w:hAnsi="Calibri" w:cs="Calibri"/>
+          <w:color w:val="0B5395"/>
+          <w:sz w:val="24"/>
+          <w:szCs w:val="24"/>
+        </w:rPr>
+        <w:t>Agregar espacios entre las letras y palabras. Por ejemplo, en lugar de “</w:t>
+      </w:r>
+      <w:proofErr w:type="spellStart"/>
+      <w:r>
+        <w:rPr>
+          <w:rFonts w:ascii="Calibri" w:hAnsi="Calibri" w:cs="Calibri"/>
+          <w:color w:val="0B5395"/>
+          <w:sz w:val="24"/>
+          <w:szCs w:val="24"/>
+        </w:rPr>
+        <w:t>PaybookEsMaravilloso</w:t>
+      </w:r>
+      <w:proofErr w:type="spellEnd"/>
+      <w:r>
+        <w:rPr>
+          <w:rFonts w:ascii="Calibri" w:hAnsi="Calibri" w:cs="Calibri"/>
+          <w:color w:val="0B5395"/>
+          <w:sz w:val="24"/>
+          <w:szCs w:val="24"/>
+        </w:rPr>
+        <w:t>”, puede ser “</w:t>
+      </w:r>
+      <w:proofErr w:type="spellStart"/>
+      <w:r>
+        <w:rPr>
+          <w:rFonts w:ascii="Calibri" w:hAnsi="Calibri" w:cs="Calibri"/>
+          <w:color w:val="0B5395"/>
+          <w:sz w:val="24"/>
+          <w:szCs w:val="24"/>
+        </w:rPr>
+        <w:t>Paybook</w:t>
+      </w:r>
+      <w:proofErr w:type="spellEnd"/>
+      <w:r>
+        <w:rPr>
+          <w:rFonts w:ascii="Calibri" w:hAnsi="Calibri" w:cs="Calibri"/>
+          <w:color w:val="0B5395"/>
+          <w:sz w:val="24"/>
+          <w:szCs w:val="24"/>
+        </w:rPr>
+        <w:t xml:space="preserve"> es Maravilloso” o en lugar de “Contraseña”, puede ser “Con </w:t>
+      </w:r>
+      <w:proofErr w:type="spellStart"/>
+      <w:r>
+        <w:rPr>
+          <w:rFonts w:ascii="Calibri" w:hAnsi="Calibri" w:cs="Calibri"/>
+          <w:color w:val="0B5395"/>
+          <w:sz w:val="24"/>
+          <w:szCs w:val="24"/>
+        </w:rPr>
+        <w:t>tra</w:t>
+      </w:r>
+      <w:proofErr w:type="spellEnd"/>
+      <w:r>
+        <w:rPr>
+          <w:rFonts w:ascii="Calibri" w:hAnsi="Calibri" w:cs="Calibri"/>
+          <w:color w:val="0B5395"/>
+          <w:sz w:val="24"/>
+          <w:szCs w:val="24"/>
+        </w:rPr>
+        <w:t xml:space="preserve"> se ña”.</w:t>
+      </w:r>
+      <w:r>
+        <w:rPr>
+          <w:rFonts w:ascii="Calibri" w:hAnsi="Calibri" w:cs="Calibri"/>
+          <w:color w:val="0B5395"/>
+          <w:sz w:val="24"/>
+          <w:szCs w:val="24"/>
         </w:rPr>
         <w:t xml:space="preserve"> </w:t>
-      </w:r>
-      <w:r>
-        <w:rPr>
-          <w:rFonts w:ascii="Calibri" w:hAnsi="Calibri" w:cs="Calibri"/>
-          <w:color w:val="0B5395"/>
-          <w:sz w:val="24"/>
-          <w:szCs w:val="24"/>
-          <w:lang w:val="en-US"/>
-        </w:rPr>
-        <w:t>prevent long passphrases/highly complex passwords being entered.</w:t>
-      </w:r>
-    </w:p>
-    <w:p>
-      <w:pPr>
-        <w:ind w:left="360"/>
-        <w:rPr>
-          <w:rFonts w:ascii="Calibri" w:hAnsi="Calibri" w:cs="Calibri"/>
-          <w:color w:val="0B5395"/>
-          <w:sz w:val="24"/>
-          <w:szCs w:val="24"/>
-        </w:rPr>
-      </w:pPr>
-      <w:r>
-        <w:rPr>
-          <w:rFonts w:ascii="Calibri" w:hAnsi="Calibri" w:cs="Calibri"/>
-          <w:color w:val="0B5395"/>
-          <w:sz w:val="24"/>
-          <w:szCs w:val="24"/>
-        </w:rPr>
-        <w:t xml:space="preserve">Lo </w:t>
-      </w:r>
-      <w:r>
-        <w:rPr>
-          <w:rFonts w:ascii="Calibri" w:hAnsi="Calibri" w:cs="Calibri"/>
-          <w:color w:val="0B5395"/>
-          <w:sz w:val="24"/>
-          <w:szCs w:val="24"/>
-        </w:rPr>
-        <w:tab/>
-        <w:t>que hace es tomar de cada palabra</w:t>
-      </w:r>
-      <w:r>
-        <w:rPr>
-          <w:rFonts w:ascii="Calibri" w:hAnsi="Calibri" w:cs="Calibri"/>
-          <w:color w:val="0B5395"/>
-          <w:sz w:val="24"/>
-          <w:szCs w:val="24"/>
-        </w:rPr>
-        <w:t xml:space="preserve"> el primer carácter y formarlo como clave.</w:t>
-      </w:r>
-    </w:p>
-    <w:p>
-      <w:pPr>
-        <w:ind w:left="360"/>
-        <w:rPr>
-          <w:rFonts w:ascii="Calibri" w:hAnsi="Calibri" w:cs="Calibri"/>
-          <w:color w:val="0B5395"/>
-          <w:sz w:val="24"/>
-          <w:szCs w:val="24"/>
-        </w:rPr>
-      </w:pPr>
-      <w:r>
-        <w:rPr>
-          <w:rFonts w:ascii="Calibri" w:hAnsi="Calibri" w:cs="Calibri"/>
-          <w:color w:val="0B5395"/>
-          <w:sz w:val="24"/>
-          <w:szCs w:val="24"/>
-        </w:rPr>
-        <w:t>Ejemplo “Esta es una calve” convierte a “</w:t>
-      </w:r>
-      <w:proofErr w:type="spellStart"/>
-      <w:r>
-        <w:rPr>
-          <w:rFonts w:ascii="Calibri" w:hAnsi="Calibri" w:cs="Calibri"/>
-          <w:color w:val="0B5395"/>
-          <w:sz w:val="24"/>
-          <w:szCs w:val="24"/>
-        </w:rPr>
-        <w:t>Eeuc</w:t>
-      </w:r>
-      <w:proofErr w:type="spellEnd"/>
-      <w:r>
-        <w:rPr>
-          <w:rFonts w:ascii="Calibri" w:hAnsi="Calibri" w:cs="Calibri"/>
-          <w:color w:val="0B5395"/>
-          <w:sz w:val="24"/>
-          <w:szCs w:val="24"/>
-        </w:rPr>
-        <w:t xml:space="preserve">”. </w:t>
-      </w:r>
-    </w:p>
-    <w:p>
-      <w:pPr>
-        <w:ind w:left="360"/>
-        <w:rPr>
-          <w:rFonts w:ascii="Calibri" w:hAnsi="Calibri" w:cs="Calibri"/>
-          <w:color w:val="0B5395"/>
-          <w:sz w:val="24"/>
-          <w:szCs w:val="24"/>
-          <w:u w:val="single"/>
-        </w:rPr>
-      </w:pPr>
-      <w:r>
-        <w:rPr>
-          <w:rFonts w:ascii="Calibri" w:hAnsi="Calibri" w:cs="Calibri"/>
-          <w:color w:val="0B5395"/>
-          <w:sz w:val="24"/>
-          <w:szCs w:val="24"/>
-        </w:rPr>
-        <w:t>Se puede sustituir las letras con caracteres especiales (adicional).</w:t>
-      </w:r>
-      <w:bookmarkStart w:id="0" w:name="_GoBack"/>
-      <w:bookmarkEnd w:id="0"/>
-    </w:p>
-    <w:p>
-      <w:pPr>
-        <w:ind w:left="360"/>
-        <w:rPr>
-          <w:rFonts w:ascii="Calibri" w:hAnsi="Calibri" w:cs="Calibri"/>
-          <w:b/>
-          <w:color w:val="0B5395"/>
-          <w:sz w:val="24"/>
-          <w:szCs w:val="24"/>
-        </w:rPr>
-      </w:pPr>
-      <w:r>
-        <w:rPr>
-          <w:rFonts w:ascii="Calibri" w:hAnsi="Calibri" w:cs="Calibri"/>
-          <w:b/>
-          <w:color w:val="0B5395"/>
-          <w:sz w:val="24"/>
-          <w:szCs w:val="24"/>
-        </w:rPr>
-        <w:t>Cuando creas o cambias tu Contraseña, podrías:</w:t>
       </w:r>
     </w:p>
     <w:p>
@@ -2814,67 +2896,16 @@
           <w:sz w:val="24"/>
           <w:szCs w:val="24"/>
         </w:rPr>
-        <w:t>Agregar espacios entre las letras y palabras. Por ejemplo, en lugar de “</w:t>
-      </w:r>
-      <w:proofErr w:type="spellStart"/>
-      <w:r>
-        <w:rPr>
-          <w:rFonts w:ascii="Calibri" w:hAnsi="Calibri" w:cs="Calibri"/>
-          <w:color w:val="0B5395"/>
-          <w:sz w:val="24"/>
-          <w:szCs w:val="24"/>
-        </w:rPr>
-        <w:t>PaybookEsMaravilloso</w:t>
-      </w:r>
-      <w:proofErr w:type="spellEnd"/>
-      <w:r>
-        <w:rPr>
-          <w:rFonts w:ascii="Calibri" w:hAnsi="Calibri" w:cs="Calibri"/>
-          <w:color w:val="0B5395"/>
-          <w:sz w:val="24"/>
-          <w:szCs w:val="24"/>
-        </w:rPr>
-        <w:t>”, puede ser “</w:t>
-      </w:r>
-      <w:proofErr w:type="spellStart"/>
-      <w:r>
-        <w:rPr>
-          <w:rFonts w:ascii="Calibri" w:hAnsi="Calibri" w:cs="Calibri"/>
-          <w:color w:val="0B5395"/>
-          <w:sz w:val="24"/>
-          <w:szCs w:val="24"/>
-        </w:rPr>
-        <w:t>Paybook</w:t>
-      </w:r>
-      <w:proofErr w:type="spellEnd"/>
-      <w:r>
-        <w:rPr>
-          <w:rFonts w:ascii="Calibri" w:hAnsi="Calibri" w:cs="Calibri"/>
-          <w:color w:val="0B5395"/>
-          <w:sz w:val="24"/>
-          <w:szCs w:val="24"/>
-        </w:rPr>
-        <w:t xml:space="preserve"> es Maravilloso” o en lugar de “Contraseña”, puede ser “Con </w:t>
-      </w:r>
-      <w:proofErr w:type="spellStart"/>
-      <w:r>
-        <w:rPr>
-          <w:rFonts w:ascii="Calibri" w:hAnsi="Calibri" w:cs="Calibri"/>
-          <w:color w:val="0B5395"/>
-          <w:sz w:val="24"/>
-          <w:szCs w:val="24"/>
-        </w:rPr>
-        <w:t>tra</w:t>
-      </w:r>
-      <w:proofErr w:type="spellEnd"/>
-      <w:r>
-        <w:rPr>
-          <w:rFonts w:ascii="Calibri" w:hAnsi="Calibri" w:cs="Calibri"/>
-          <w:color w:val="0B5395"/>
-          <w:sz w:val="24"/>
-          <w:szCs w:val="24"/>
-        </w:rPr>
-        <w:t xml:space="preserve"> se ña”.</w:t>
+        <w:t>Combina letras, números y caracteres especiales</w:t>
+      </w:r>
+      <w:r>
+        <w:rPr>
+          <w:rFonts w:ascii="Calibri" w:hAnsi="Calibri" w:cs="Calibri"/>
+          <w:color w:val="0B5395"/>
+          <w:sz w:val="24"/>
+          <w:szCs w:val="24"/>
+        </w:rPr>
+        <w:t xml:space="preserve"> (no valida actualmente)</w:t>
       </w:r>
     </w:p>
     <w:p>
@@ -2898,7 +2929,7 @@
           <w:sz w:val="24"/>
           <w:szCs w:val="24"/>
         </w:rPr>
-        <w:t>Combina letras, números y caracteres especiales</w:t>
+        <w:t>Usa mayúsculas y minúsculas</w:t>
       </w:r>
       <w:r>
         <w:rPr>
@@ -2931,25 +2962,90 @@
           <w:sz w:val="24"/>
           <w:szCs w:val="24"/>
         </w:rPr>
-        <w:t>Usa mayúsculas y minúsculas</w:t>
-      </w:r>
-      <w:r>
-        <w:rPr>
-          <w:rFonts w:ascii="Calibri" w:hAnsi="Calibri" w:cs="Calibri"/>
-          <w:color w:val="0B5395"/>
-          <w:sz w:val="24"/>
-          <w:szCs w:val="24"/>
-        </w:rPr>
-        <w:t xml:space="preserve"> </w:t>
-      </w:r>
-      <w:r>
-        <w:rPr>
-          <w:rFonts w:ascii="Calibri" w:hAnsi="Calibri" w:cs="Calibri"/>
-          <w:color w:val="0B5395"/>
-          <w:sz w:val="24"/>
-          <w:szCs w:val="24"/>
-        </w:rPr>
-        <w:t>(no valida actualmente)</w:t>
+        <w:t>Procura al menos 10 caracteres, entre más caracteres sean mejor</w:t>
+      </w:r>
+      <w:r>
+        <w:rPr>
+          <w:rFonts w:ascii="Calibri" w:hAnsi="Calibri" w:cs="Calibri"/>
+          <w:color w:val="0B5395"/>
+          <w:sz w:val="24"/>
+          <w:szCs w:val="24"/>
+        </w:rPr>
+        <w:t xml:space="preserve"> (no valida actualmente)</w:t>
+      </w:r>
+    </w:p>
+    <w:p>
+      <w:pPr>
+        <w:pStyle w:val="Prrafodelista"/>
+        <w:rPr>
+          <w:rFonts w:ascii="Calibri" w:hAnsi="Calibri" w:cs="Calibri"/>
+          <w:b/>
+          <w:color w:val="0B5395"/>
+          <w:sz w:val="24"/>
+          <w:szCs w:val="24"/>
+        </w:rPr>
+      </w:pPr>
+    </w:p>
+    <w:p>
+      <w:pPr>
+        <w:pStyle w:val="Prrafodelista"/>
+        <w:rPr>
+          <w:rFonts w:ascii="Calibri" w:hAnsi="Calibri" w:cs="Calibri"/>
+          <w:b/>
+          <w:color w:val="0B5395"/>
+          <w:sz w:val="24"/>
+          <w:szCs w:val="24"/>
+        </w:rPr>
+      </w:pPr>
+      <w:r>
+        <w:rPr>
+          <w:rFonts w:ascii="Calibri" w:hAnsi="Calibri" w:cs="Calibri"/>
+          <w:b/>
+          <w:color w:val="0B5395"/>
+          <w:sz w:val="24"/>
+          <w:szCs w:val="24"/>
+        </w:rPr>
+        <w:t xml:space="preserve">Tu </w:t>
+      </w:r>
+      <w:r>
+        <w:rPr>
+          <w:rFonts w:ascii="Calibri" w:hAnsi="Calibri" w:cs="Calibri"/>
+          <w:b/>
+          <w:color w:val="0B5395"/>
+          <w:sz w:val="24"/>
+          <w:szCs w:val="24"/>
+        </w:rPr>
+        <w:t>frase privada</w:t>
+      </w:r>
+      <w:r>
+        <w:rPr>
+          <w:rFonts w:ascii="Calibri" w:hAnsi="Calibri" w:cs="Calibri"/>
+          <w:b/>
+          <w:color w:val="0B5395"/>
+          <w:sz w:val="24"/>
+          <w:szCs w:val="24"/>
+        </w:rPr>
+        <w:t xml:space="preserve"> NO </w:t>
+      </w:r>
+      <w:r>
+        <w:rPr>
+          <w:rFonts w:ascii="Calibri" w:hAnsi="Calibri" w:cs="Calibri"/>
+          <w:b/>
+          <w:color w:val="0B5395"/>
+          <w:sz w:val="24"/>
+          <w:szCs w:val="24"/>
+        </w:rPr>
+        <w:t>puede</w:t>
+      </w:r>
+      <w:r>
+        <w:rPr>
+          <w:rFonts w:ascii="Calibri" w:hAnsi="Calibri" w:cs="Calibri"/>
+          <w:b/>
+          <w:color w:val="0B5395"/>
+          <w:sz w:val="24"/>
+          <w:szCs w:val="24"/>
+        </w:rPr>
+        <w:t xml:space="preserve"> ser:</w:t>
       </w:r>
     </w:p>
     <w:p>
@@ -2973,59 +3069,244 @@
           <w:sz w:val="24"/>
           <w:szCs w:val="24"/>
         </w:rPr>
-        <w:t>Procura al menos 10 caracteres, entre más caracteres sean mejor</w:t>
-      </w:r>
-      <w:r>
-        <w:rPr>
-          <w:rFonts w:ascii="Calibri" w:hAnsi="Calibri" w:cs="Calibri"/>
-          <w:color w:val="0B5395"/>
-          <w:sz w:val="24"/>
-          <w:szCs w:val="24"/>
-        </w:rPr>
-        <w:t xml:space="preserve"> </w:t>
-      </w:r>
-      <w:r>
-        <w:rPr>
-          <w:rFonts w:ascii="Calibri" w:hAnsi="Calibri" w:cs="Calibri"/>
-          <w:color w:val="0B5395"/>
-          <w:sz w:val="24"/>
-          <w:szCs w:val="24"/>
-        </w:rPr>
-        <w:t>(no valida actualmente)</w:t>
-      </w:r>
-    </w:p>
-    <w:p>
-      <w:pPr>
-        <w:pStyle w:val="Prrafodelista"/>
-        <w:rPr>
-          <w:rFonts w:ascii="Calibri" w:hAnsi="Calibri" w:cs="Calibri"/>
-          <w:b/>
-          <w:color w:val="0B5395"/>
-          <w:sz w:val="24"/>
-          <w:szCs w:val="24"/>
-        </w:rPr>
-      </w:pPr>
-    </w:p>
-    <w:p>
-      <w:pPr>
-        <w:pStyle w:val="Prrafodelista"/>
-        <w:rPr>
-          <w:rFonts w:ascii="Calibri" w:hAnsi="Calibri" w:cs="Calibri"/>
-          <w:b/>
-          <w:color w:val="0B5395"/>
-          <w:sz w:val="24"/>
-          <w:szCs w:val="24"/>
-        </w:rPr>
-      </w:pPr>
-      <w:r>
-        <w:rPr>
-          <w:rFonts w:ascii="Calibri" w:hAnsi="Calibri" w:cs="Calibri"/>
-          <w:b/>
-          <w:color w:val="0B5395"/>
-          <w:sz w:val="24"/>
-          <w:szCs w:val="24"/>
-        </w:rPr>
-        <w:t>Tu contraseña NO debería ser:</w:t>
+        <w:t xml:space="preserve">Tu </w:t>
+      </w:r>
+      <w:r>
+        <w:rPr>
+          <w:rFonts w:ascii="Calibri" w:hAnsi="Calibri" w:cs="Calibri"/>
+          <w:color w:val="0B5395"/>
+          <w:sz w:val="24"/>
+          <w:szCs w:val="24"/>
+        </w:rPr>
+        <w:t>nombre de</w:t>
+      </w:r>
+      <w:r>
+        <w:rPr>
+          <w:rFonts w:ascii="Calibri" w:hAnsi="Calibri" w:cs="Calibri"/>
+          <w:color w:val="0B5395"/>
+          <w:sz w:val="24"/>
+          <w:szCs w:val="24"/>
+        </w:rPr>
+        <w:t xml:space="preserve"> Usuario, Documento o Clave</w:t>
+      </w:r>
+      <w:r>
+        <w:rPr>
+          <w:rFonts w:ascii="Calibri" w:hAnsi="Calibri" w:cs="Calibri"/>
+          <w:color w:val="0B5395"/>
+          <w:sz w:val="24"/>
+          <w:szCs w:val="24"/>
+        </w:rPr>
+        <w:t xml:space="preserve"> (valida)</w:t>
+      </w:r>
+    </w:p>
+    <w:p>
+      <w:pPr>
+        <w:rPr>
+          <w:rFonts w:ascii="Calibri" w:hAnsi="Calibri" w:cs="Calibri"/>
+          <w:color w:val="0B5395"/>
+          <w:sz w:val="24"/>
+          <w:szCs w:val="24"/>
+        </w:rPr>
+      </w:pPr>
+      <w:r>
+        <w:rPr>
+          <w:rFonts w:ascii="Calibri" w:hAnsi="Calibri" w:cs="Calibri"/>
+          <w:noProof/>
+          <w:color w:val="0B5395"/>
+          <w:sz w:val="24"/>
+          <w:szCs w:val="24"/>
+          <w:lang w:eastAsia="es-AR"/>
+        </w:rPr>
+        <w:drawing>
+          <wp:anchor distT="0" distB="0" distL="114300" distR="114300" simplePos="0" relativeHeight="251659264" behindDoc="1" locked="0" layoutInCell="1" allowOverlap="1" wp14:anchorId="776D6A0A" wp14:editId="3B89EF8E">
+            <wp:simplePos x="0" y="0"/>
+            <wp:positionH relativeFrom="column">
+              <wp:posOffset>177165</wp:posOffset>
+            </wp:positionH>
+            <wp:positionV relativeFrom="paragraph">
+              <wp:posOffset>112395</wp:posOffset>
+            </wp:positionV>
+            <wp:extent cx="3862070" cy="2087880"/>
+            <wp:effectExtent l="0" t="0" r="5080" b="7620"/>
+            <wp:wrapTight wrapText="bothSides">
+              <wp:wrapPolygon edited="0">
+                <wp:start x="0" y="0"/>
+                <wp:lineTo x="0" y="21482"/>
+                <wp:lineTo x="21522" y="21482"/>
+                <wp:lineTo x="21522" y="0"/>
+                <wp:lineTo x="0" y="0"/>
+              </wp:wrapPolygon>
+            </wp:wrapTight>
+            <wp:docPr id="16" name="0 Imagen"/>
+            <wp:cNvGraphicFramePr>
+              <a:graphicFrameLocks xmlns:a="http://schemas.openxmlformats.org/drawingml/2006/main" noChangeAspect="1"/>
+            </wp:cNvGraphicFramePr>
+            <a:graphic xmlns:a="http://schemas.openxmlformats.org/drawingml/2006/main">
+              <a:graphicData uri="http://schemas.openxmlformats.org/drawingml/2006/picture">
+                <pic:pic xmlns:pic="http://schemas.openxmlformats.org/drawingml/2006/picture">
+                  <pic:nvPicPr>
+                    <pic:cNvPr id="0" name="Sin título17.png"/>
+                    <pic:cNvPicPr/>
+                  </pic:nvPicPr>
+                  <pic:blipFill>
+                    <a:blip r:embed="rId16">
+                      <a:extLst>
+                        <a:ext uri="{28A0092B-C50C-407E-A947-70E740481C1C}">
+                          <a14:useLocalDpi xmlns:a14="http://schemas.microsoft.com/office/drawing/2010/main" val="0"/>
+                        </a:ext>
+                      </a:extLst>
+                    </a:blip>
+                    <a:stretch>
+                      <a:fillRect/>
+                    </a:stretch>
+                  </pic:blipFill>
+                  <pic:spPr>
+                    <a:xfrm>
+                      <a:off x="0" y="0"/>
+                      <a:ext cx="3862070" cy="2087880"/>
+                    </a:xfrm>
+                    <a:prstGeom prst="rect">
+                      <a:avLst/>
+                    </a:prstGeom>
+                  </pic:spPr>
+                </pic:pic>
+              </a:graphicData>
+            </a:graphic>
+            <wp14:sizeRelH relativeFrom="page">
+              <wp14:pctWidth>0</wp14:pctWidth>
+            </wp14:sizeRelH>
+            <wp14:sizeRelV relativeFrom="page">
+              <wp14:pctHeight>0</wp14:pctHeight>
+            </wp14:sizeRelV>
+          </wp:anchor>
+        </w:drawing>
+      </w:r>
+    </w:p>
+    <w:p>
+      <w:pPr>
+        <w:rPr>
+          <w:rFonts w:ascii="Calibri" w:hAnsi="Calibri" w:cs="Calibri"/>
+          <w:color w:val="0B5395"/>
+          <w:sz w:val="24"/>
+          <w:szCs w:val="24"/>
+        </w:rPr>
+      </w:pPr>
+    </w:p>
+    <w:p>
+      <w:pPr>
+        <w:rPr>
+          <w:rFonts w:ascii="Calibri" w:hAnsi="Calibri" w:cs="Calibri"/>
+          <w:color w:val="0B5395"/>
+          <w:sz w:val="24"/>
+          <w:szCs w:val="24"/>
+        </w:rPr>
+      </w:pPr>
+    </w:p>
+    <w:p>
+      <w:pPr>
+        <w:rPr>
+          <w:rFonts w:ascii="Calibri" w:hAnsi="Calibri" w:cs="Calibri"/>
+          <w:b/>
+          <w:color w:val="0B5395"/>
+          <w:sz w:val="24"/>
+          <w:szCs w:val="24"/>
+        </w:rPr>
+      </w:pPr>
+    </w:p>
+    <w:p>
+      <w:pPr>
+        <w:rPr>
+          <w:rFonts w:ascii="Calibri" w:hAnsi="Calibri" w:cs="Calibri"/>
+          <w:b/>
+          <w:color w:val="0B5395"/>
+          <w:sz w:val="24"/>
+          <w:szCs w:val="24"/>
+          <w:lang w:val="en-US"/>
+        </w:rPr>
+      </w:pPr>
+    </w:p>
+    <w:p>
+      <w:pPr>
+        <w:rPr>
+          <w:rFonts w:ascii="Calibri" w:hAnsi="Calibri" w:cs="Calibri"/>
+          <w:b/>
+          <w:color w:val="0B5395"/>
+          <w:sz w:val="24"/>
+          <w:szCs w:val="24"/>
+          <w:lang w:val="en-US"/>
+        </w:rPr>
+      </w:pPr>
+    </w:p>
+    <w:p>
+      <w:pPr>
+        <w:rPr>
+          <w:rFonts w:ascii="Calibri" w:hAnsi="Calibri" w:cs="Calibri"/>
+          <w:b/>
+          <w:color w:val="0B5395"/>
+          <w:sz w:val="24"/>
+          <w:szCs w:val="24"/>
+          <w:lang w:val="en-US"/>
+        </w:rPr>
+      </w:pPr>
+    </w:p>
+    <w:p>
+      <w:pPr>
+        <w:rPr>
+          <w:rFonts w:ascii="Calibri" w:hAnsi="Calibri" w:cs="Calibri"/>
+          <w:b/>
+          <w:color w:val="0B5395"/>
+          <w:sz w:val="24"/>
+          <w:szCs w:val="24"/>
+          <w:lang w:val="en-US"/>
+        </w:rPr>
+      </w:pPr>
+    </w:p>
+    <w:p>
+      <w:pPr>
+        <w:rPr>
+          <w:rFonts w:ascii="Calibri" w:hAnsi="Calibri" w:cs="Calibri"/>
+          <w:b/>
+          <w:color w:val="0B5395"/>
+          <w:sz w:val="24"/>
+          <w:szCs w:val="24"/>
+          <w:lang w:val="en-US"/>
+        </w:rPr>
+      </w:pPr>
+    </w:p>
+    <w:p>
+      <w:pPr>
+        <w:rPr>
+          <w:rFonts w:ascii="Calibri" w:hAnsi="Calibri" w:cs="Calibri"/>
+          <w:b/>
+          <w:color w:val="0B5395"/>
+          <w:sz w:val="24"/>
+          <w:szCs w:val="24"/>
+          <w:lang w:val="en-US"/>
+        </w:rPr>
+      </w:pPr>
+    </w:p>
+    <w:p>
+      <w:pPr>
+        <w:rPr>
+          <w:rFonts w:ascii="Calibri" w:hAnsi="Calibri" w:cs="Calibri"/>
+          <w:b/>
+          <w:color w:val="0B5395"/>
+          <w:sz w:val="24"/>
+          <w:szCs w:val="24"/>
+          <w:lang w:val="en-US"/>
+        </w:rPr>
+      </w:pPr>
+      <w:r>
+        <w:rPr>
+          <w:rFonts w:ascii="Calibri" w:hAnsi="Calibri" w:cs="Calibri"/>
+          <w:b/>
+          <w:color w:val="0B5395"/>
+          <w:sz w:val="24"/>
+          <w:szCs w:val="24"/>
+          <w:lang w:val="en-US"/>
+        </w:rPr>
+        <w:lastRenderedPageBreak/>
+        <w:t>Session Management Verification Requirements</w:t>
       </w:r>
     </w:p>
     <w:p>
@@ -3040,54 +3321,838 @@
           <w:color w:val="0B5395"/>
           <w:sz w:val="24"/>
           <w:szCs w:val="24"/>
-        </w:rPr>
-      </w:pPr>
-      <w:r>
-        <w:rPr>
-          <w:rFonts w:ascii="Calibri" w:hAnsi="Calibri" w:cs="Calibri"/>
-          <w:color w:val="0B5395"/>
-          <w:sz w:val="24"/>
-          <w:szCs w:val="24"/>
-        </w:rPr>
-        <w:t xml:space="preserve">Tu </w:t>
-      </w:r>
-      <w:r>
-        <w:rPr>
-          <w:rFonts w:ascii="Calibri" w:hAnsi="Calibri" w:cs="Calibri"/>
-          <w:color w:val="0B5395"/>
-          <w:sz w:val="24"/>
-          <w:szCs w:val="24"/>
-        </w:rPr>
-        <w:t>nombre de</w:t>
-      </w:r>
-      <w:r>
-        <w:rPr>
-          <w:rFonts w:ascii="Calibri" w:hAnsi="Calibri" w:cs="Calibri"/>
-          <w:color w:val="0B5395"/>
-          <w:sz w:val="24"/>
-          <w:szCs w:val="24"/>
-        </w:rPr>
-        <w:t xml:space="preserve"> Usuario, Documento o Clave</w:t>
-      </w:r>
-      <w:r>
-        <w:rPr>
-          <w:rFonts w:ascii="Calibri" w:hAnsi="Calibri" w:cs="Calibri"/>
-          <w:color w:val="0B5395"/>
-          <w:sz w:val="24"/>
-          <w:szCs w:val="24"/>
-        </w:rPr>
-        <w:t xml:space="preserve"> (valida)</w:t>
-      </w:r>
-    </w:p>
-    <w:p>
-      <w:pPr>
-        <w:rPr>
-          <w:rFonts w:ascii="Calibri" w:hAnsi="Calibri" w:cs="Calibri"/>
-          <w:color w:val="0B5395"/>
-          <w:sz w:val="24"/>
-          <w:szCs w:val="24"/>
-        </w:rPr>
-      </w:pPr>
+          <w:lang w:val="en-US"/>
+        </w:rPr>
+      </w:pPr>
+      <w:r>
+        <w:rPr>
+          <w:rFonts w:ascii="Calibri" w:hAnsi="Calibri" w:cs="Calibri"/>
+          <w:color w:val="0B5395"/>
+          <w:sz w:val="24"/>
+          <w:szCs w:val="24"/>
+          <w:lang w:val="en-US"/>
+        </w:rPr>
+        <w:t>A</w:t>
+      </w:r>
+      <w:r>
+        <w:rPr>
+          <w:rFonts w:ascii="Calibri" w:hAnsi="Calibri" w:cs="Calibri"/>
+          <w:color w:val="0B5395"/>
+          <w:sz w:val="24"/>
+          <w:szCs w:val="24"/>
+          <w:lang w:val="en-US"/>
+        </w:rPr>
+        <w:t>uthentication session tokens additionally</w:t>
+      </w:r>
+      <w:r>
+        <w:rPr>
+          <w:rFonts w:ascii="Calibri" w:hAnsi="Calibri" w:cs="Calibri"/>
+          <w:color w:val="0B5395"/>
+          <w:sz w:val="24"/>
+          <w:szCs w:val="24"/>
+          <w:lang w:val="en-US"/>
+        </w:rPr>
+        <w:t xml:space="preserve"> </w:t>
+      </w:r>
+      <w:r>
+        <w:rPr>
+          <w:rFonts w:ascii="Calibri" w:hAnsi="Calibri" w:cs="Calibri"/>
+          <w:color w:val="0B5395"/>
+          <w:sz w:val="24"/>
+          <w:szCs w:val="24"/>
+          <w:lang w:val="en-US"/>
+        </w:rPr>
+        <w:t>set the “</w:t>
+      </w:r>
+      <w:proofErr w:type="spellStart"/>
+      <w:r>
+        <w:rPr>
+          <w:rFonts w:ascii="Calibri" w:hAnsi="Calibri" w:cs="Calibri"/>
+          <w:color w:val="0B5395"/>
+          <w:sz w:val="24"/>
+          <w:szCs w:val="24"/>
+          <w:lang w:val="en-US"/>
+        </w:rPr>
+        <w:t>HttpOnly</w:t>
+      </w:r>
+      <w:proofErr w:type="spellEnd"/>
+      <w:r>
+        <w:rPr>
+          <w:rFonts w:ascii="Calibri" w:hAnsi="Calibri" w:cs="Calibri"/>
+          <w:color w:val="0B5395"/>
+          <w:sz w:val="24"/>
+          <w:szCs w:val="24"/>
+          <w:lang w:val="en-US"/>
+        </w:rPr>
+        <w:t>” and “secure” attributes</w:t>
+      </w:r>
+    </w:p>
+    <w:p>
+      <w:pPr>
+        <w:pStyle w:val="Prrafodelista"/>
+        <w:rPr>
+          <w:rFonts w:ascii="Calibri" w:hAnsi="Calibri" w:cs="Calibri"/>
+          <w:color w:val="0B5395"/>
+          <w:sz w:val="24"/>
+          <w:szCs w:val="24"/>
+          <w:lang w:val="en-US"/>
+        </w:rPr>
+      </w:pPr>
+    </w:p>
+    <w:p>
+      <w:pPr>
+        <w:pStyle w:val="Prrafodelista"/>
+        <w:rPr>
+          <w:rFonts w:ascii="Calibri" w:hAnsi="Calibri" w:cs="Calibri"/>
+          <w:b/>
+          <w:color w:val="0B5395"/>
+          <w:sz w:val="24"/>
+          <w:szCs w:val="24"/>
+          <w:lang w:val="en-US"/>
+        </w:rPr>
+      </w:pPr>
+      <w:r>
+        <w:rPr>
+          <w:rFonts w:ascii="Calibri" w:hAnsi="Calibri" w:cs="Calibri"/>
+          <w:b/>
+          <w:color w:val="0B5395"/>
+          <w:sz w:val="24"/>
+          <w:szCs w:val="24"/>
+          <w:lang w:val="en-US"/>
+        </w:rPr>
+        <w:t xml:space="preserve">Using PHP to set </w:t>
+      </w:r>
+      <w:proofErr w:type="spellStart"/>
+      <w:r>
+        <w:rPr>
+          <w:rFonts w:ascii="Calibri" w:hAnsi="Calibri" w:cs="Calibri"/>
+          <w:b/>
+          <w:color w:val="0B5395"/>
+          <w:sz w:val="24"/>
+          <w:szCs w:val="24"/>
+          <w:lang w:val="en-US"/>
+        </w:rPr>
+        <w:t>HttpOnly</w:t>
+      </w:r>
+      <w:proofErr w:type="spellEnd"/>
+    </w:p>
+    <w:p>
+      <w:pPr>
+        <w:pStyle w:val="Prrafodelista"/>
+        <w:rPr>
+          <w:rFonts w:ascii="Calibri" w:hAnsi="Calibri" w:cs="Calibri"/>
+          <w:color w:val="0B5395"/>
+          <w:sz w:val="24"/>
+          <w:szCs w:val="24"/>
+          <w:lang w:val="en-US"/>
+        </w:rPr>
+      </w:pPr>
+    </w:p>
+    <w:p>
+      <w:pPr>
+        <w:pStyle w:val="Prrafodelista"/>
+        <w:rPr>
+          <w:rFonts w:ascii="Calibri" w:hAnsi="Calibri" w:cs="Calibri"/>
+          <w:color w:val="0B5395"/>
+          <w:sz w:val="24"/>
+          <w:szCs w:val="24"/>
+          <w:lang w:val="en-US"/>
+        </w:rPr>
+      </w:pPr>
+      <w:r>
+        <w:rPr>
+          <w:rFonts w:ascii="Calibri" w:hAnsi="Calibri" w:cs="Calibri"/>
+          <w:color w:val="0B5395"/>
+          <w:sz w:val="24"/>
+          <w:szCs w:val="24"/>
+          <w:lang w:val="en-US"/>
+        </w:rPr>
+        <w:t>For session cookies managed by PHP, the flag is set either permanently in php.ini</w:t>
+      </w:r>
+      <w:r>
+        <w:rPr>
+          <w:rFonts w:ascii="Calibri" w:hAnsi="Calibri" w:cs="Calibri"/>
+          <w:color w:val="0B5395"/>
+          <w:sz w:val="24"/>
+          <w:szCs w:val="24"/>
+          <w:lang w:val="en-US"/>
+        </w:rPr>
+        <w:t xml:space="preserve">. </w:t>
+      </w:r>
+      <w:r>
+        <w:rPr>
+          <w:rFonts w:ascii="Calibri" w:hAnsi="Calibri" w:cs="Calibri"/>
+          <w:color w:val="0B5395"/>
+          <w:sz w:val="24"/>
+          <w:szCs w:val="24"/>
+          <w:lang w:val="en-US"/>
+        </w:rPr>
+        <w:t xml:space="preserve">PHP manual on </w:t>
+      </w:r>
+      <w:proofErr w:type="spellStart"/>
+      <w:r>
+        <w:rPr>
+          <w:rFonts w:ascii="Calibri" w:hAnsi="Calibri" w:cs="Calibri"/>
+          <w:color w:val="0B5395"/>
+          <w:sz w:val="24"/>
+          <w:szCs w:val="24"/>
+          <w:lang w:val="en-US"/>
+        </w:rPr>
+        <w:t>HttpOnly</w:t>
+      </w:r>
+      <w:proofErr w:type="spellEnd"/>
+      <w:r>
+        <w:rPr>
+          <w:rFonts w:ascii="Calibri" w:hAnsi="Calibri" w:cs="Calibri"/>
+          <w:color w:val="0B5395"/>
+          <w:sz w:val="24"/>
+          <w:szCs w:val="24"/>
+          <w:lang w:val="en-US"/>
+        </w:rPr>
+        <w:t xml:space="preserve"> through the parameter:</w:t>
+      </w:r>
+    </w:p>
+    <w:p>
+      <w:pPr>
+        <w:pStyle w:val="Prrafodelista"/>
+        <w:rPr>
+          <w:rFonts w:ascii="Calibri" w:hAnsi="Calibri" w:cs="Calibri"/>
+          <w:color w:val="0B5395"/>
+          <w:sz w:val="24"/>
+          <w:szCs w:val="24"/>
+          <w:lang w:val="en-US"/>
+        </w:rPr>
+      </w:pPr>
+    </w:p>
+    <w:p>
+      <w:pPr>
+        <w:pStyle w:val="Prrafodelista"/>
+        <w:rPr>
+          <w:rFonts w:ascii="Calibri" w:hAnsi="Calibri" w:cs="Calibri"/>
+          <w:color w:val="0B5395"/>
+          <w:sz w:val="24"/>
+          <w:szCs w:val="24"/>
+          <w:lang w:val="en-US"/>
+        </w:rPr>
+      </w:pPr>
+      <w:proofErr w:type="spellStart"/>
+      <w:r>
+        <w:rPr>
+          <w:rFonts w:ascii="Calibri" w:hAnsi="Calibri" w:cs="Calibri"/>
+          <w:color w:val="0B5395"/>
+          <w:sz w:val="24"/>
+          <w:szCs w:val="24"/>
+          <w:lang w:val="en-US"/>
+        </w:rPr>
+        <w:t>session.cookie_httponly</w:t>
+      </w:r>
+      <w:proofErr w:type="spellEnd"/>
+      <w:r>
+        <w:rPr>
+          <w:rFonts w:ascii="Calibri" w:hAnsi="Calibri" w:cs="Calibri"/>
+          <w:color w:val="0B5395"/>
+          <w:sz w:val="24"/>
+          <w:szCs w:val="24"/>
+          <w:lang w:val="en-US"/>
+        </w:rPr>
+        <w:t xml:space="preserve"> = True</w:t>
+      </w:r>
+    </w:p>
+    <w:p>
+      <w:pPr>
+        <w:pStyle w:val="Prrafodelista"/>
+        <w:rPr>
+          <w:rFonts w:ascii="Calibri" w:hAnsi="Calibri" w:cs="Calibri"/>
+          <w:color w:val="0B5395"/>
+          <w:sz w:val="24"/>
+          <w:szCs w:val="24"/>
+          <w:lang w:val="en-US"/>
+        </w:rPr>
+      </w:pPr>
+    </w:p>
+    <w:p>
+      <w:pPr>
+        <w:pStyle w:val="Prrafodelista"/>
+        <w:rPr>
+          <w:rFonts w:ascii="Calibri" w:hAnsi="Calibri" w:cs="Calibri"/>
+          <w:color w:val="0B5395"/>
+          <w:sz w:val="24"/>
+          <w:szCs w:val="24"/>
+          <w:lang w:val="en-US"/>
+        </w:rPr>
+      </w:pPr>
+      <w:r>
+        <w:rPr>
+          <w:rFonts w:ascii="Calibri" w:hAnsi="Calibri" w:cs="Calibri"/>
+          <w:noProof/>
+          <w:color w:val="0B5395"/>
+          <w:sz w:val="24"/>
+          <w:szCs w:val="24"/>
+          <w:lang w:eastAsia="es-AR"/>
+        </w:rPr>
+        <w:drawing>
+          <wp:inline distT="0" distB="0" distL="0" distR="0">
+            <wp:extent cx="5612130" cy="3349625"/>
+            <wp:effectExtent l="0" t="0" r="7620" b="3175"/>
+            <wp:docPr id="1" name="0 Imagen"/>
+            <wp:cNvGraphicFramePr>
+              <a:graphicFrameLocks xmlns:a="http://schemas.openxmlformats.org/drawingml/2006/main" noChangeAspect="1"/>
+            </wp:cNvGraphicFramePr>
+            <a:graphic xmlns:a="http://schemas.openxmlformats.org/drawingml/2006/main">
+              <a:graphicData uri="http://schemas.openxmlformats.org/drawingml/2006/picture">
+                <pic:pic xmlns:pic="http://schemas.openxmlformats.org/drawingml/2006/picture">
+                  <pic:nvPicPr>
+                    <pic:cNvPr id="0" name="Sin título14.png"/>
+                    <pic:cNvPicPr/>
+                  </pic:nvPicPr>
+                  <pic:blipFill>
+                    <a:blip r:embed="rId17">
+                      <a:extLst>
+                        <a:ext uri="{28A0092B-C50C-407E-A947-70E740481C1C}">
+                          <a14:useLocalDpi xmlns:a14="http://schemas.microsoft.com/office/drawing/2010/main" val="0"/>
+                        </a:ext>
+                      </a:extLst>
+                    </a:blip>
+                    <a:stretch>
+                      <a:fillRect/>
+                    </a:stretch>
+                  </pic:blipFill>
+                  <pic:spPr>
+                    <a:xfrm>
+                      <a:off x="0" y="0"/>
+                      <a:ext cx="5612130" cy="3349625"/>
+                    </a:xfrm>
+                    <a:prstGeom prst="rect">
+                      <a:avLst/>
+                    </a:prstGeom>
+                  </pic:spPr>
+                </pic:pic>
+              </a:graphicData>
+            </a:graphic>
+          </wp:inline>
+        </w:drawing>
+      </w:r>
+    </w:p>
+    <w:p>
+      <w:pPr>
+        <w:pStyle w:val="Prrafodelista"/>
+        <w:rPr>
+          <w:rFonts w:ascii="Calibri" w:hAnsi="Calibri" w:cs="Calibri"/>
+          <w:color w:val="0B5395"/>
+          <w:sz w:val="24"/>
+          <w:szCs w:val="24"/>
+          <w:lang w:val="en-US"/>
+        </w:rPr>
+      </w:pPr>
+    </w:p>
+    <w:p>
+      <w:pPr>
+        <w:pStyle w:val="Prrafodelista"/>
+        <w:rPr>
+          <w:rFonts w:ascii="Calibri" w:hAnsi="Calibri" w:cs="Calibri"/>
+          <w:b/>
+          <w:color w:val="0B5395"/>
+          <w:sz w:val="24"/>
+          <w:szCs w:val="24"/>
+          <w:lang w:val="en-US"/>
+        </w:rPr>
+      </w:pPr>
+      <w:r>
+        <w:rPr>
+          <w:rFonts w:ascii="Calibri" w:hAnsi="Calibri" w:cs="Calibri"/>
+          <w:b/>
+          <w:color w:val="0B5395"/>
+          <w:sz w:val="24"/>
+          <w:szCs w:val="24"/>
+          <w:lang w:val="en-US"/>
+        </w:rPr>
+        <w:t xml:space="preserve">Using PHP to set </w:t>
+      </w:r>
+      <w:proofErr w:type="spellStart"/>
+      <w:r>
+        <w:rPr>
+          <w:rFonts w:ascii="Calibri" w:hAnsi="Calibri" w:cs="Calibri"/>
+          <w:b/>
+          <w:color w:val="0B5395"/>
+          <w:sz w:val="24"/>
+          <w:szCs w:val="24"/>
+          <w:lang w:val="en-US"/>
+        </w:rPr>
+        <w:t>SecureFlag</w:t>
+      </w:r>
+      <w:proofErr w:type="spellEnd"/>
+    </w:p>
+    <w:p>
+      <w:pPr>
+        <w:pStyle w:val="Prrafodelista"/>
+        <w:rPr>
+          <w:rFonts w:ascii="Calibri" w:hAnsi="Calibri" w:cs="Calibri"/>
+          <w:color w:val="0B5395"/>
+          <w:sz w:val="24"/>
+          <w:szCs w:val="24"/>
+          <w:lang w:val="en-US"/>
+        </w:rPr>
+      </w:pPr>
+    </w:p>
+    <w:p>
+      <w:pPr>
+        <w:pStyle w:val="Prrafodelista"/>
+        <w:rPr>
+          <w:rFonts w:ascii="Calibri" w:hAnsi="Calibri" w:cs="Calibri"/>
+          <w:color w:val="0B5395"/>
+          <w:sz w:val="24"/>
+          <w:szCs w:val="24"/>
+          <w:lang w:val="en-US"/>
+        </w:rPr>
+      </w:pPr>
+      <w:r>
+        <w:rPr>
+          <w:rFonts w:ascii="Calibri" w:hAnsi="Calibri" w:cs="Calibri"/>
+          <w:color w:val="0B5395"/>
+          <w:sz w:val="24"/>
+          <w:szCs w:val="24"/>
+          <w:lang w:val="en-US"/>
+        </w:rPr>
+        <w:t xml:space="preserve">For session cookies managed by PHP, the flag is set either permanently in php.ini PHP manual on </w:t>
+      </w:r>
+      <w:proofErr w:type="spellStart"/>
+      <w:r>
+        <w:rPr>
+          <w:rFonts w:ascii="Calibri" w:hAnsi="Calibri" w:cs="Calibri"/>
+          <w:color w:val="0B5395"/>
+          <w:sz w:val="24"/>
+          <w:szCs w:val="24"/>
+          <w:lang w:val="en-US"/>
+        </w:rPr>
+        <w:t>SecureFlag</w:t>
+      </w:r>
+      <w:proofErr w:type="spellEnd"/>
+      <w:r>
+        <w:rPr>
+          <w:rFonts w:ascii="Calibri" w:hAnsi="Calibri" w:cs="Calibri"/>
+          <w:color w:val="0B5395"/>
+          <w:sz w:val="24"/>
+          <w:szCs w:val="24"/>
+          <w:lang w:val="en-US"/>
+        </w:rPr>
+        <w:t xml:space="preserve"> through the parameter:</w:t>
+      </w:r>
+    </w:p>
+    <w:p>
+      <w:pPr>
+        <w:pStyle w:val="Prrafodelista"/>
+        <w:rPr>
+          <w:rFonts w:ascii="Calibri" w:hAnsi="Calibri" w:cs="Calibri"/>
+          <w:color w:val="0B5395"/>
+          <w:sz w:val="24"/>
+          <w:szCs w:val="24"/>
+          <w:lang w:val="en-US"/>
+        </w:rPr>
+      </w:pPr>
+    </w:p>
+    <w:p>
+      <w:pPr>
+        <w:pStyle w:val="Prrafodelista"/>
+        <w:rPr>
+          <w:rFonts w:ascii="Calibri" w:hAnsi="Calibri" w:cs="Calibri"/>
+          <w:color w:val="0B5395"/>
+          <w:sz w:val="24"/>
+          <w:szCs w:val="24"/>
+          <w:lang w:val="en-US"/>
+        </w:rPr>
+      </w:pPr>
+      <w:proofErr w:type="spellStart"/>
+      <w:r>
+        <w:rPr>
+          <w:rFonts w:ascii="Calibri" w:hAnsi="Calibri" w:cs="Calibri"/>
+          <w:color w:val="0B5395"/>
+          <w:sz w:val="24"/>
+          <w:szCs w:val="24"/>
+          <w:lang w:val="en-US"/>
+        </w:rPr>
+        <w:t>session.cookie_secure</w:t>
+      </w:r>
+      <w:proofErr w:type="spellEnd"/>
+      <w:r>
+        <w:rPr>
+          <w:rFonts w:ascii="Calibri" w:hAnsi="Calibri" w:cs="Calibri"/>
+          <w:color w:val="0B5395"/>
+          <w:sz w:val="24"/>
+          <w:szCs w:val="24"/>
+          <w:lang w:val="en-US"/>
+        </w:rPr>
+        <w:t xml:space="preserve"> = True</w:t>
+      </w:r>
+    </w:p>
+    <w:p>
+      <w:pPr>
+        <w:pStyle w:val="Prrafodelista"/>
+        <w:rPr>
+          <w:rFonts w:ascii="Calibri" w:hAnsi="Calibri" w:cs="Calibri"/>
+          <w:color w:val="0B5395"/>
+          <w:sz w:val="24"/>
+          <w:szCs w:val="24"/>
+          <w:lang w:val="en-US"/>
+        </w:rPr>
+      </w:pPr>
+    </w:p>
+    <w:p>
+      <w:pPr>
+        <w:pStyle w:val="Prrafodelista"/>
+        <w:rPr>
+          <w:rFonts w:ascii="Calibri" w:hAnsi="Calibri" w:cs="Calibri"/>
+          <w:color w:val="0B5395"/>
+          <w:sz w:val="24"/>
+          <w:szCs w:val="24"/>
+          <w:lang w:val="en-US"/>
+        </w:rPr>
+      </w:pPr>
+    </w:p>
+    <w:p>
+      <w:pPr>
+        <w:pStyle w:val="Prrafodelista"/>
+        <w:rPr>
+          <w:rFonts w:ascii="Calibri" w:hAnsi="Calibri" w:cs="Calibri"/>
+          <w:color w:val="0B5395"/>
+          <w:sz w:val="24"/>
+          <w:szCs w:val="24"/>
+          <w:lang w:val="en-US"/>
+        </w:rPr>
+      </w:pPr>
+    </w:p>
+    <w:p>
+      <w:pPr>
+        <w:pStyle w:val="Prrafodelista"/>
+        <w:rPr>
+          <w:rFonts w:ascii="Calibri" w:hAnsi="Calibri" w:cs="Calibri"/>
+          <w:color w:val="0B5395"/>
+          <w:sz w:val="24"/>
+          <w:szCs w:val="24"/>
+          <w:lang w:val="en-US"/>
+        </w:rPr>
+      </w:pPr>
+    </w:p>
+    <w:p>
+      <w:pPr>
+        <w:pStyle w:val="Prrafodelista"/>
+        <w:rPr>
+          <w:rFonts w:ascii="Calibri" w:hAnsi="Calibri" w:cs="Calibri"/>
+          <w:color w:val="0B5395"/>
+          <w:sz w:val="24"/>
+          <w:szCs w:val="24"/>
+          <w:lang w:val="en-US"/>
+        </w:rPr>
+      </w:pPr>
+      <w:r>
+        <w:rPr>
+          <w:rFonts w:ascii="Calibri" w:hAnsi="Calibri" w:cs="Calibri"/>
+          <w:noProof/>
+          <w:color w:val="0B5395"/>
+          <w:sz w:val="24"/>
+          <w:szCs w:val="24"/>
+          <w:lang w:eastAsia="es-AR"/>
+        </w:rPr>
+        <w:lastRenderedPageBreak/>
+        <w:drawing>
+          <wp:anchor distT="0" distB="0" distL="114300" distR="114300" simplePos="0" relativeHeight="251658240" behindDoc="1" locked="0" layoutInCell="1" allowOverlap="1">
+            <wp:simplePos x="0" y="0"/>
+            <wp:positionH relativeFrom="column">
+              <wp:posOffset>-166370</wp:posOffset>
+            </wp:positionH>
+            <wp:positionV relativeFrom="paragraph">
+              <wp:posOffset>3810</wp:posOffset>
+            </wp:positionV>
+            <wp:extent cx="6219825" cy="3657600"/>
+            <wp:effectExtent l="0" t="0" r="9525" b="0"/>
+            <wp:wrapTight wrapText="bothSides">
+              <wp:wrapPolygon edited="0">
+                <wp:start x="0" y="0"/>
+                <wp:lineTo x="0" y="21488"/>
+                <wp:lineTo x="21567" y="21488"/>
+                <wp:lineTo x="21567" y="0"/>
+                <wp:lineTo x="0" y="0"/>
+              </wp:wrapPolygon>
+            </wp:wrapTight>
+            <wp:docPr id="2" name="0 Imagen"/>
+            <wp:cNvGraphicFramePr>
+              <a:graphicFrameLocks xmlns:a="http://schemas.openxmlformats.org/drawingml/2006/main" noChangeAspect="1"/>
+            </wp:cNvGraphicFramePr>
+            <a:graphic xmlns:a="http://schemas.openxmlformats.org/drawingml/2006/main">
+              <a:graphicData uri="http://schemas.openxmlformats.org/drawingml/2006/picture">
+                <pic:pic xmlns:pic="http://schemas.openxmlformats.org/drawingml/2006/picture">
+                  <pic:nvPicPr>
+                    <pic:cNvPr id="0" name="Sin título15.png"/>
+                    <pic:cNvPicPr/>
+                  </pic:nvPicPr>
+                  <pic:blipFill>
+                    <a:blip r:embed="rId18">
+                      <a:extLst>
+                        <a:ext uri="{28A0092B-C50C-407E-A947-70E740481C1C}">
+                          <a14:useLocalDpi xmlns:a14="http://schemas.microsoft.com/office/drawing/2010/main" val="0"/>
+                        </a:ext>
+                      </a:extLst>
+                    </a:blip>
+                    <a:stretch>
+                      <a:fillRect/>
+                    </a:stretch>
+                  </pic:blipFill>
+                  <pic:spPr>
+                    <a:xfrm>
+                      <a:off x="0" y="0"/>
+                      <a:ext cx="6219825" cy="3657600"/>
+                    </a:xfrm>
+                    <a:prstGeom prst="rect">
+                      <a:avLst/>
+                    </a:prstGeom>
+                  </pic:spPr>
+                </pic:pic>
+              </a:graphicData>
+            </a:graphic>
+            <wp14:sizeRelH relativeFrom="page">
+              <wp14:pctWidth>0</wp14:pctWidth>
+            </wp14:sizeRelH>
+            <wp14:sizeRelV relativeFrom="page">
+              <wp14:pctHeight>0</wp14:pctHeight>
+            </wp14:sizeRelV>
+          </wp:anchor>
+        </w:drawing>
+      </w:r>
+    </w:p>
+    <w:p>
+      <w:pPr>
+        <w:rPr>
+          <w:rFonts w:ascii="Calibri" w:hAnsi="Calibri" w:cs="Calibri"/>
+          <w:b/>
+          <w:color w:val="0B5395"/>
+          <w:sz w:val="24"/>
+          <w:szCs w:val="24"/>
+          <w:lang w:val="en-US"/>
+        </w:rPr>
+      </w:pPr>
+      <w:r>
+        <w:rPr>
+          <w:rFonts w:ascii="Calibri" w:hAnsi="Calibri" w:cs="Calibri"/>
+          <w:b/>
+          <w:color w:val="0B5395"/>
+          <w:sz w:val="24"/>
+          <w:szCs w:val="24"/>
+          <w:lang w:val="en-US"/>
+        </w:rPr>
+        <w:t xml:space="preserve">HTTP </w:t>
+      </w:r>
+      <w:proofErr w:type="spellStart"/>
+      <w:r>
+        <w:rPr>
+          <w:rFonts w:ascii="Calibri" w:hAnsi="Calibri" w:cs="Calibri"/>
+          <w:b/>
+          <w:color w:val="0B5395"/>
+          <w:sz w:val="24"/>
+          <w:szCs w:val="24"/>
+          <w:lang w:val="en-US"/>
+        </w:rPr>
+        <w:t>security</w:t>
+      </w:r>
+      <w:proofErr w:type="spellEnd"/>
+      <w:r>
+        <w:rPr>
+          <w:rFonts w:ascii="Calibri" w:hAnsi="Calibri" w:cs="Calibri"/>
+          <w:b/>
+          <w:color w:val="0B5395"/>
+          <w:sz w:val="24"/>
+          <w:szCs w:val="24"/>
+          <w:lang w:val="en-US"/>
+        </w:rPr>
+        <w:t xml:space="preserve"> </w:t>
+      </w:r>
+      <w:proofErr w:type="spellStart"/>
+      <w:r>
+        <w:rPr>
+          <w:rFonts w:ascii="Calibri" w:hAnsi="Calibri" w:cs="Calibri"/>
+          <w:b/>
+          <w:color w:val="0B5395"/>
+          <w:sz w:val="24"/>
+          <w:szCs w:val="24"/>
+          <w:lang w:val="en-US"/>
+        </w:rPr>
+        <w:t>configuration</w:t>
+      </w:r>
+      <w:proofErr w:type="spellEnd"/>
+      <w:r>
+        <w:rPr>
+          <w:rFonts w:ascii="Calibri" w:hAnsi="Calibri" w:cs="Calibri"/>
+          <w:b/>
+          <w:color w:val="0B5395"/>
+          <w:sz w:val="24"/>
+          <w:szCs w:val="24"/>
+          <w:lang w:val="en-US"/>
+        </w:rPr>
+        <w:t xml:space="preserve"> </w:t>
+      </w:r>
+      <w:proofErr w:type="spellStart"/>
+      <w:r>
+        <w:rPr>
+          <w:rFonts w:ascii="Calibri" w:hAnsi="Calibri" w:cs="Calibri"/>
+          <w:b/>
+          <w:color w:val="0B5395"/>
+          <w:sz w:val="24"/>
+          <w:szCs w:val="24"/>
+          <w:lang w:val="en-US"/>
+        </w:rPr>
+        <w:t>verification</w:t>
+      </w:r>
+      <w:proofErr w:type="spellEnd"/>
+      <w:r>
+        <w:rPr>
+          <w:rFonts w:ascii="Calibri" w:hAnsi="Calibri" w:cs="Calibri"/>
+          <w:b/>
+          <w:color w:val="0B5395"/>
+          <w:sz w:val="24"/>
+          <w:szCs w:val="24"/>
+          <w:lang w:val="en-US"/>
+        </w:rPr>
+        <w:t xml:space="preserve"> </w:t>
+      </w:r>
+      <w:proofErr w:type="spellStart"/>
+      <w:r>
+        <w:rPr>
+          <w:rFonts w:ascii="Calibri" w:hAnsi="Calibri" w:cs="Calibri"/>
+          <w:b/>
+          <w:color w:val="0B5395"/>
+          <w:sz w:val="24"/>
+          <w:szCs w:val="24"/>
+          <w:lang w:val="en-US"/>
+        </w:rPr>
+        <w:t>requirements</w:t>
+      </w:r>
+      <w:proofErr w:type="spellEnd"/>
+    </w:p>
+    <w:p>
+      <w:pPr>
+        <w:pStyle w:val="Prrafodelista"/>
+        <w:numPr>
+          <w:ilvl w:val="0"/>
+          <w:numId w:val="5"/>
+        </w:numPr>
+        <w:rPr>
+          <w:rFonts w:ascii="Calibri" w:hAnsi="Calibri" w:cs="Calibri"/>
+          <w:color w:val="0B5395"/>
+          <w:sz w:val="24"/>
+          <w:szCs w:val="24"/>
+          <w:lang w:val="en-US"/>
+        </w:rPr>
+      </w:pPr>
+      <w:r>
+        <w:rPr>
+          <w:rFonts w:ascii="Calibri" w:hAnsi="Calibri" w:cs="Calibri"/>
+          <w:color w:val="0B5395"/>
+          <w:sz w:val="24"/>
+          <w:szCs w:val="24"/>
+          <w:lang w:val="en-US"/>
+        </w:rPr>
+        <w:t>Verify that the X-XSS-Protection: 1; mode=block header is in place.</w:t>
+      </w:r>
+    </w:p>
+    <w:p>
+      <w:pPr>
+        <w:pStyle w:val="Prrafodelista"/>
+        <w:rPr>
+          <w:rFonts w:ascii="Calibri" w:hAnsi="Calibri" w:cs="Calibri"/>
+          <w:color w:val="0B5395"/>
+          <w:sz w:val="24"/>
+          <w:szCs w:val="24"/>
+        </w:rPr>
+      </w:pPr>
+      <w:r>
+        <w:rPr>
+          <w:rFonts w:ascii="Calibri" w:hAnsi="Calibri" w:cs="Calibri"/>
+          <w:color w:val="0B5395"/>
+          <w:sz w:val="24"/>
+          <w:szCs w:val="24"/>
+        </w:rPr>
+        <w:t xml:space="preserve">Corregido anteriormente </w:t>
+      </w:r>
+      <w:r>
+        <w:rPr>
+          <w:rFonts w:ascii="Calibri" w:hAnsi="Calibri" w:cs="Calibri"/>
+          <w:color w:val="0B5395"/>
+          <w:sz w:val="24"/>
+          <w:szCs w:val="24"/>
+        </w:rPr>
+        <w:t>detectado por</w:t>
+      </w:r>
+      <w:r>
+        <w:rPr>
+          <w:rFonts w:ascii="Calibri" w:hAnsi="Calibri" w:cs="Calibri"/>
+          <w:color w:val="0B5395"/>
+          <w:sz w:val="24"/>
+          <w:szCs w:val="24"/>
+        </w:rPr>
+        <w:t xml:space="preserve"> la herramienta ZAP.</w:t>
+      </w:r>
+    </w:p>
+    <w:p>
+      <w:pPr>
+        <w:pStyle w:val="Prrafodelista"/>
+        <w:rPr>
+          <w:rFonts w:ascii="Calibri" w:hAnsi="Calibri" w:cs="Calibri"/>
+          <w:color w:val="0B5395"/>
+          <w:sz w:val="24"/>
+          <w:szCs w:val="24"/>
+        </w:rPr>
+      </w:pPr>
+      <w:bookmarkStart w:id="0" w:name="_GoBack"/>
+      <w:r>
+        <w:rPr>
+          <w:rFonts w:ascii="Calibri" w:hAnsi="Calibri" w:cs="Calibri"/>
+          <w:noProof/>
+          <w:color w:val="0B5395"/>
+          <w:sz w:val="24"/>
+          <w:szCs w:val="24"/>
+          <w:lang w:eastAsia="es-AR"/>
+        </w:rPr>
+        <w:drawing>
+          <wp:inline distT="0" distB="0" distL="0" distR="0">
+            <wp:extent cx="5612130" cy="3336925"/>
+            <wp:effectExtent l="0" t="0" r="7620" b="0"/>
+            <wp:docPr id="7" name="0 Imagen"/>
+            <wp:cNvGraphicFramePr>
+              <a:graphicFrameLocks xmlns:a="http://schemas.openxmlformats.org/drawingml/2006/main" noChangeAspect="1"/>
+            </wp:cNvGraphicFramePr>
+            <a:graphic xmlns:a="http://schemas.openxmlformats.org/drawingml/2006/main">
+              <a:graphicData uri="http://schemas.openxmlformats.org/drawingml/2006/picture">
+                <pic:pic xmlns:pic="http://schemas.openxmlformats.org/drawingml/2006/picture">
+                  <pic:nvPicPr>
+                    <pic:cNvPr id="0" name="Sin título16.png"/>
+                    <pic:cNvPicPr/>
+                  </pic:nvPicPr>
+                  <pic:blipFill>
+                    <a:blip r:embed="rId19">
+                      <a:extLst>
+                        <a:ext uri="{28A0092B-C50C-407E-A947-70E740481C1C}">
+                          <a14:useLocalDpi xmlns:a14="http://schemas.microsoft.com/office/drawing/2010/main" val="0"/>
+                        </a:ext>
+                      </a:extLst>
+                    </a:blip>
+                    <a:stretch>
+                      <a:fillRect/>
+                    </a:stretch>
+                  </pic:blipFill>
+                  <pic:spPr>
+                    <a:xfrm>
+                      <a:off x="0" y="0"/>
+                      <a:ext cx="5612130" cy="3336925"/>
+                    </a:xfrm>
+                    <a:prstGeom prst="rect">
+                      <a:avLst/>
+                    </a:prstGeom>
+                  </pic:spPr>
+                </pic:pic>
+              </a:graphicData>
+            </a:graphic>
+          </wp:inline>
+        </w:drawing>
+      </w:r>
+      <w:bookmarkEnd w:id="0"/>
     </w:p>
     <w:sectPr>
       <w:pgSz w:w="12240" w:h="15840"/>
@@ -3443,7 +4508,7 @@
   <w:abstractNum w:abstractNumId="3">
     <w:nsid w:val="6133370E"/>
     <w:multiLevelType w:val="hybridMultilevel"/>
-    <w:tmpl w:val="BAB40C88"/>
+    <w:tmpl w:val="644E9788"/>
     <w:lvl w:ilvl="0" w:tplc="2C0A0001">
       <w:start w:val="1"/>
       <w:numFmt w:val="bullet"/>

</xml_diff>